<commit_message>
Se agrega el diagrama de clases en el nivel 1
</commit_message>
<xml_diff>
--- a/Informe.docx
+++ b/Informe.docx
@@ -1742,7 +1742,7 @@
           <w:noProof/>
         </w:rPr>
         <w:drawing>
-          <wp:inline distT="0" distB="0" distL="0" distR="0" wp14:anchorId="5895D578" wp14:editId="711EB7A2">
+          <wp:inline distT="0" distB="0" distL="0" distR="0" wp14:anchorId="5895D578" wp14:editId="3A4178FF">
             <wp:extent cx="3543300" cy="1828800"/>
             <wp:effectExtent l="0" t="0" r="0" b="0"/>
             <wp:docPr id="549237912" name="Imagen 1"/>
@@ -1895,6 +1895,75 @@
           <w:bCs/>
         </w:rPr>
         <w:t>Nivel 1</w:t>
+      </w:r>
+    </w:p>
+    <w:p>
+      <w:pPr>
+        <w:rPr>
+          <w:rFonts w:hAnsi="Calibri Light" w:cs="Calibri Light"/>
+          <w:b/>
+          <w:bCs/>
+        </w:rPr>
+      </w:pPr>
+    </w:p>
+    <w:p>
+      <w:pPr>
+        <w:rPr>
+          <w:rFonts w:hAnsi="Calibri Light" w:cs="Calibri Light"/>
+          <w:b/>
+          <w:bCs/>
+        </w:rPr>
+      </w:pPr>
+    </w:p>
+    <w:p>
+      <w:pPr>
+        <w:rPr>
+          <w:rFonts w:hAnsi="Calibri Light" w:cs="Calibri Light"/>
+          <w:b/>
+          <w:bCs/>
+        </w:rPr>
+      </w:pPr>
+      <w:r>
+        <w:rPr>
+          <w:rFonts w:hAnsi="Calibri Light" w:cs="Calibri Light"/>
+          <w:b/>
+          <w:bCs/>
+        </w:rPr>
+        <w:drawing>
+          <wp:inline distT="0" distB="0" distL="0" distR="0" wp14:anchorId="34C8D093" wp14:editId="73D4800D">
+            <wp:extent cx="5612130" cy="3709670"/>
+            <wp:effectExtent l="0" t="0" r="7620" b="5080"/>
+            <wp:docPr id="1800209959" name="Imagen 1" descr="Diagrama&#10;&#10;Descripción generada automáticamente"/>
+            <wp:cNvGraphicFramePr>
+              <a:graphicFrameLocks xmlns:a="http://schemas.openxmlformats.org/drawingml/2006/main" noChangeAspect="1"/>
+            </wp:cNvGraphicFramePr>
+            <a:graphic xmlns:a="http://schemas.openxmlformats.org/drawingml/2006/main">
+              <a:graphicData uri="http://schemas.openxmlformats.org/drawingml/2006/picture">
+                <pic:pic xmlns:pic="http://schemas.openxmlformats.org/drawingml/2006/picture">
+                  <pic:nvPicPr>
+                    <pic:cNvPr id="1800209959" name="Imagen 1" descr="Diagrama&#10;&#10;Descripción generada automáticamente"/>
+                    <pic:cNvPicPr/>
+                  </pic:nvPicPr>
+                  <pic:blipFill>
+                    <a:blip r:embed="rId10"/>
+                    <a:stretch>
+                      <a:fillRect/>
+                    </a:stretch>
+                  </pic:blipFill>
+                  <pic:spPr>
+                    <a:xfrm>
+                      <a:off x="0" y="0"/>
+                      <a:ext cx="5612130" cy="3709670"/>
+                    </a:xfrm>
+                    <a:prstGeom prst="rect">
+                      <a:avLst/>
+                    </a:prstGeom>
+                  </pic:spPr>
+                </pic:pic>
+              </a:graphicData>
+            </a:graphic>
+          </wp:inline>
+        </w:drawing>
       </w:r>
     </w:p>
     <w:p>

</xml_diff>

<commit_message>
Se impretemta informacion y se cambia el diagrama de clases del nivel 1
</commit_message>
<xml_diff>
--- a/Informe.docx
+++ b/Informe.docx
@@ -1742,7 +1742,7 @@
           <w:noProof/>
         </w:rPr>
         <w:drawing>
-          <wp:inline distT="0" distB="0" distL="0" distR="0" wp14:anchorId="5895D578" wp14:editId="3A4178FF">
+          <wp:inline distT="0" distB="0" distL="0" distR="0" wp14:anchorId="5895D578" wp14:editId="2B4670EA">
             <wp:extent cx="3543300" cy="1828800"/>
             <wp:effectExtent l="0" t="0" r="0" b="0"/>
             <wp:docPr id="549237912" name="Imagen 1"/>
@@ -1914,26 +1914,17 @@
           <w:bCs/>
         </w:rPr>
       </w:pPr>
-    </w:p>
-    <w:p>
-      <w:pPr>
+      <w:r>
         <w:rPr>
           <w:rFonts w:hAnsi="Calibri Light" w:cs="Calibri Light"/>
           <w:b/>
           <w:bCs/>
         </w:rPr>
-      </w:pPr>
-      <w:r>
-        <w:rPr>
-          <w:rFonts w:hAnsi="Calibri Light" w:cs="Calibri Light"/>
-          <w:b/>
-          <w:bCs/>
-        </w:rPr>
         <w:drawing>
-          <wp:inline distT="0" distB="0" distL="0" distR="0" wp14:anchorId="34C8D093" wp14:editId="73D4800D">
-            <wp:extent cx="5612130" cy="3709670"/>
-            <wp:effectExtent l="0" t="0" r="7620" b="5080"/>
-            <wp:docPr id="1800209959" name="Imagen 1" descr="Diagrama&#10;&#10;Descripción generada automáticamente"/>
+          <wp:inline distT="0" distB="0" distL="0" distR="0" wp14:anchorId="0072CCFD" wp14:editId="51AA1BB3">
+            <wp:extent cx="5612130" cy="2644775"/>
+            <wp:effectExtent l="0" t="0" r="7620" b="3175"/>
+            <wp:docPr id="1979249406" name="Imagen 1" descr="Diagrama&#10;&#10;Descripción generada automáticamente"/>
             <wp:cNvGraphicFramePr>
               <a:graphicFrameLocks xmlns:a="http://schemas.openxmlformats.org/drawingml/2006/main" noChangeAspect="1"/>
             </wp:cNvGraphicFramePr>
@@ -1941,7 +1932,7 @@
               <a:graphicData uri="http://schemas.openxmlformats.org/drawingml/2006/picture">
                 <pic:pic xmlns:pic="http://schemas.openxmlformats.org/drawingml/2006/picture">
                   <pic:nvPicPr>
-                    <pic:cNvPr id="1800209959" name="Imagen 1" descr="Diagrama&#10;&#10;Descripción generada automáticamente"/>
+                    <pic:cNvPr id="1979249406" name="Imagen 1" descr="Diagrama&#10;&#10;Descripción generada automáticamente"/>
                     <pic:cNvPicPr/>
                   </pic:nvPicPr>
                   <pic:blipFill>
@@ -1953,7 +1944,7 @@
                   <pic:spPr>
                     <a:xfrm>
                       <a:off x="0" y="0"/>
-                      <a:ext cx="5612130" cy="3709670"/>
+                      <a:ext cx="5612130" cy="2644775"/>
                     </a:xfrm>
                     <a:prstGeom prst="rect">
                       <a:avLst/>
@@ -1965,6 +1956,631 @@
           </wp:inline>
         </w:drawing>
       </w:r>
+    </w:p>
+    <w:p>
+      <w:pPr>
+        <w:rPr>
+          <w:rFonts w:hAnsi="Calibri Light" w:cs="Calibri Light"/>
+          <w:b/>
+          <w:bCs/>
+        </w:rPr>
+      </w:pPr>
+    </w:p>
+    <w:p>
+      <w:pPr>
+        <w:rPr>
+          <w:rFonts w:hAnsi="Calibri Light" w:cs="Calibri Light"/>
+          <w:b/>
+          <w:bCs/>
+        </w:rPr>
+      </w:pPr>
+    </w:p>
+    <w:p>
+      <w:pPr>
+        <w:spacing w:line="240" w:lineRule="auto"/>
+        <w:rPr>
+          <w:rFonts w:ascii="Times New Roman" w:eastAsia="Times New Roman" w:hAnsi="Times New Roman" w:cs="Times New Roman"/>
+        </w:rPr>
+      </w:pPr>
+      <w:r>
+        <w:rPr>
+          <w:rFonts w:eastAsia="Times New Roman"/>
+          <w:color w:val="000000"/>
+          <w:sz w:val="30"/>
+          <w:szCs w:val="30"/>
+        </w:rPr>
+        <w:t>Análisis:</w:t>
+      </w:r>
+      <w:r>
+        <w:rPr>
+          <w:rFonts w:eastAsia="Times New Roman"/>
+          <w:color w:val="000000"/>
+        </w:rPr>
+        <w:br/>
+      </w:r>
+    </w:p>
+    <w:p>
+      <w:pPr>
+        <w:spacing w:line="240" w:lineRule="auto"/>
+        <w:rPr>
+          <w:rFonts w:eastAsia="Times New Roman"/>
+          <w:color w:val="000000"/>
+        </w:rPr>
+      </w:pPr>
+      <w:r>
+        <w:rPr>
+          <w:rFonts w:eastAsia="Times New Roman"/>
+          <w:color w:val="000000"/>
+        </w:rPr>
+        <w:t>Para el desarrollo del primer nivel se siguió los siguientes pasos:</w:t>
+      </w:r>
+    </w:p>
+    <w:p>
+      <w:pPr>
+        <w:spacing w:line="240" w:lineRule="auto"/>
+        <w:rPr>
+          <w:rFonts w:eastAsia="Times New Roman"/>
+          <w:color w:val="000000"/>
+        </w:rPr>
+      </w:pPr>
+    </w:p>
+    <w:p>
+      <w:pPr>
+        <w:pStyle w:val="Prrafodelista"/>
+        <w:numPr>
+          <w:ilvl w:val="0"/>
+          <w:numId w:val="2"/>
+        </w:numPr>
+        <w:spacing w:after="0" w:line="240" w:lineRule="auto"/>
+        <w:rPr>
+          <w:rFonts w:ascii="Times New Roman" w:eastAsia="Times New Roman" w:hAnsi="Times New Roman" w:cs="Times New Roman"/>
+          <w:kern w:val="0"/>
+          <w:lang w:eastAsia="es-CO"/>
+          <w14:ligatures w14:val="none"/>
+        </w:rPr>
+      </w:pPr>
+      <w:r>
+        <w:rPr>
+          <w:rFonts w:ascii="Times New Roman" w:eastAsia="Times New Roman" w:hAnsi="Times New Roman" w:cs="Times New Roman"/>
+          <w:kern w:val="0"/>
+          <w:lang w:eastAsia="es-CO"/>
+          <w14:ligatures w14:val="none"/>
+        </w:rPr>
+        <w:t>Trabajar en la elaboración de cada uno de los objetos por separado</w:t>
+      </w:r>
+    </w:p>
+    <w:p>
+      <w:pPr>
+        <w:pStyle w:val="Prrafodelista"/>
+        <w:numPr>
+          <w:ilvl w:val="0"/>
+          <w:numId w:val="2"/>
+        </w:numPr>
+        <w:spacing w:after="0" w:line="240" w:lineRule="auto"/>
+        <w:rPr>
+          <w:rFonts w:ascii="Times New Roman" w:eastAsia="Times New Roman" w:hAnsi="Times New Roman" w:cs="Times New Roman"/>
+          <w:kern w:val="0"/>
+          <w:lang w:eastAsia="es-CO"/>
+          <w14:ligatures w14:val="none"/>
+        </w:rPr>
+      </w:pPr>
+      <w:r>
+        <w:rPr>
+          <w:rFonts w:ascii="Times New Roman" w:eastAsia="Times New Roman" w:hAnsi="Times New Roman" w:cs="Times New Roman"/>
+          <w:kern w:val="0"/>
+          <w:lang w:eastAsia="es-CO"/>
+          <w14:ligatures w14:val="none"/>
+        </w:rPr>
+        <w:t>Crear un ambiente determinado en el cual van a interactuar los objetos</w:t>
+      </w:r>
+    </w:p>
+    <w:p>
+      <w:pPr>
+        <w:pStyle w:val="Prrafodelista"/>
+        <w:numPr>
+          <w:ilvl w:val="0"/>
+          <w:numId w:val="2"/>
+        </w:numPr>
+        <w:spacing w:after="0" w:line="240" w:lineRule="auto"/>
+        <w:rPr>
+          <w:rFonts w:ascii="Times New Roman" w:eastAsia="Times New Roman" w:hAnsi="Times New Roman" w:cs="Times New Roman"/>
+          <w:kern w:val="0"/>
+          <w:lang w:eastAsia="es-CO"/>
+          <w14:ligatures w14:val="none"/>
+        </w:rPr>
+      </w:pPr>
+      <w:r>
+        <w:rPr>
+          <w:rFonts w:ascii="Times New Roman" w:eastAsia="Times New Roman" w:hAnsi="Times New Roman" w:cs="Times New Roman"/>
+          <w:kern w:val="0"/>
+          <w:lang w:eastAsia="es-CO"/>
+          <w14:ligatures w14:val="none"/>
+        </w:rPr>
+        <w:t>Trabajar las interacciones entre los objetos que se encuentran en el espacio</w:t>
+      </w:r>
+    </w:p>
+    <w:p>
+      <w:pPr>
+        <w:pStyle w:val="Prrafodelista"/>
+        <w:numPr>
+          <w:ilvl w:val="0"/>
+          <w:numId w:val="2"/>
+        </w:numPr>
+        <w:spacing w:after="0" w:line="240" w:lineRule="auto"/>
+        <w:rPr>
+          <w:rFonts w:ascii="Times New Roman" w:eastAsia="Times New Roman" w:hAnsi="Times New Roman" w:cs="Times New Roman"/>
+          <w:kern w:val="0"/>
+          <w:lang w:eastAsia="es-CO"/>
+          <w14:ligatures w14:val="none"/>
+        </w:rPr>
+      </w:pPr>
+      <w:r>
+        <w:rPr>
+          <w:rFonts w:ascii="Times New Roman" w:eastAsia="Times New Roman" w:hAnsi="Times New Roman" w:cs="Times New Roman"/>
+          <w:kern w:val="0"/>
+          <w:lang w:eastAsia="es-CO"/>
+          <w14:ligatures w14:val="none"/>
+        </w:rPr>
+        <w:lastRenderedPageBreak/>
+        <w:t>Realizar realimentación de la información</w:t>
+      </w:r>
+    </w:p>
+    <w:p>
+      <w:pPr>
+        <w:pStyle w:val="Prrafodelista"/>
+        <w:spacing w:after="0" w:line="240" w:lineRule="auto"/>
+        <w:rPr>
+          <w:rFonts w:ascii="Times New Roman" w:eastAsia="Times New Roman" w:hAnsi="Times New Roman" w:cs="Times New Roman"/>
+          <w:kern w:val="0"/>
+          <w:lang w:eastAsia="es-CO"/>
+          <w14:ligatures w14:val="none"/>
+        </w:rPr>
+      </w:pPr>
+    </w:p>
+    <w:p>
+      <w:pPr>
+        <w:spacing w:line="240" w:lineRule="auto"/>
+        <w:rPr>
+          <w:rFonts w:eastAsia="Times New Roman"/>
+          <w:color w:val="000000"/>
+        </w:rPr>
+      </w:pPr>
+      <w:r>
+        <w:rPr>
+          <w:rFonts w:eastAsia="Times New Roman"/>
+          <w:color w:val="000000"/>
+        </w:rPr>
+        <w:t xml:space="preserve">Teniendo en cuenta que al </w:t>
+      </w:r>
+      <w:proofErr w:type="gramStart"/>
+      <w:r>
+        <w:rPr>
+          <w:rFonts w:eastAsia="Times New Roman"/>
+          <w:color w:val="000000"/>
+        </w:rPr>
+        <w:t>realizar  esta</w:t>
+      </w:r>
+      <w:proofErr w:type="gramEnd"/>
+      <w:r>
+        <w:rPr>
+          <w:rFonts w:eastAsia="Times New Roman"/>
+          <w:color w:val="000000"/>
+        </w:rPr>
+        <w:t xml:space="preserve"> tarea se nos </w:t>
+      </w:r>
+      <w:proofErr w:type="spellStart"/>
+      <w:r>
+        <w:rPr>
+          <w:rFonts w:eastAsia="Times New Roman"/>
+          <w:color w:val="000000"/>
+        </w:rPr>
+        <w:t>específico</w:t>
+      </w:r>
+      <w:proofErr w:type="spellEnd"/>
+      <w:r>
+        <w:rPr>
+          <w:rFonts w:eastAsia="Times New Roman"/>
+          <w:color w:val="000000"/>
+        </w:rPr>
+        <w:t xml:space="preserve"> utilizar la programación orientada  a</w:t>
+      </w:r>
+      <w:r>
+        <w:rPr>
+          <w:rFonts w:eastAsia="Times New Roman"/>
+          <w:color w:val="000000"/>
+        </w:rPr>
+        <w:t xml:space="preserve"> </w:t>
+      </w:r>
+      <w:r>
+        <w:rPr>
+          <w:rFonts w:eastAsia="Times New Roman"/>
+          <w:color w:val="000000"/>
+        </w:rPr>
+        <w:t xml:space="preserve">objetos, se </w:t>
+      </w:r>
+      <w:proofErr w:type="spellStart"/>
+      <w:r>
+        <w:rPr>
+          <w:rFonts w:eastAsia="Times New Roman"/>
+          <w:color w:val="000000"/>
+        </w:rPr>
+        <w:t>llego</w:t>
+      </w:r>
+      <w:proofErr w:type="spellEnd"/>
+      <w:r>
+        <w:rPr>
+          <w:rFonts w:eastAsia="Times New Roman"/>
+          <w:color w:val="000000"/>
+        </w:rPr>
+        <w:t xml:space="preserve"> a la conclusión de utilizar </w:t>
+      </w:r>
+      <w:r>
+        <w:rPr>
+          <w:rFonts w:eastAsia="Times New Roman"/>
+          <w:color w:val="000000"/>
+        </w:rPr>
+        <w:t xml:space="preserve">este </w:t>
+      </w:r>
+      <w:r>
+        <w:rPr>
+          <w:rFonts w:eastAsia="Times New Roman"/>
+          <w:color w:val="000000"/>
+        </w:rPr>
+        <w:t xml:space="preserve"> método el cual permite la interacción de varios objetos en un espacio determinado</w:t>
+      </w:r>
+    </w:p>
+    <w:p>
+      <w:pPr>
+        <w:spacing w:line="240" w:lineRule="auto"/>
+        <w:rPr>
+          <w:rFonts w:eastAsia="Times New Roman"/>
+          <w:color w:val="000000"/>
+        </w:rPr>
+      </w:pPr>
+    </w:p>
+    <w:p>
+      <w:pPr>
+        <w:spacing w:line="240" w:lineRule="auto"/>
+        <w:rPr>
+          <w:rFonts w:eastAsia="Times New Roman"/>
+          <w:color w:val="000000"/>
+          <w:sz w:val="30"/>
+          <w:szCs w:val="30"/>
+        </w:rPr>
+      </w:pPr>
+      <w:r>
+        <w:rPr>
+          <w:rFonts w:eastAsia="Times New Roman"/>
+          <w:color w:val="000000"/>
+          <w:sz w:val="30"/>
+          <w:szCs w:val="30"/>
+        </w:rPr>
+        <w:t>Creación de los objetos</w:t>
+      </w:r>
+    </w:p>
+    <w:p>
+      <w:pPr>
+        <w:spacing w:line="240" w:lineRule="auto"/>
+        <w:rPr>
+          <w:rFonts w:eastAsia="Times New Roman"/>
+          <w:color w:val="000000"/>
+        </w:rPr>
+      </w:pPr>
+    </w:p>
+    <w:p>
+      <w:pPr>
+        <w:spacing w:line="240" w:lineRule="auto"/>
+        <w:rPr>
+          <w:rFonts w:ascii="Times New Roman" w:eastAsia="Times New Roman" w:hAnsi="Times New Roman" w:cs="Times New Roman"/>
+        </w:rPr>
+      </w:pPr>
+      <w:r>
+        <w:rPr>
+          <w:rFonts w:ascii="Times New Roman" w:eastAsia="Times New Roman" w:hAnsi="Times New Roman" w:cs="Times New Roman"/>
+        </w:rPr>
+        <w:t>En esta parte nos encargamos realizar las siguientes clases.</w:t>
+      </w:r>
+    </w:p>
+    <w:p>
+      <w:pPr>
+        <w:spacing w:line="240" w:lineRule="auto"/>
+        <w:rPr>
+          <w:rFonts w:ascii="Times New Roman" w:eastAsia="Times New Roman" w:hAnsi="Times New Roman" w:cs="Times New Roman"/>
+        </w:rPr>
+      </w:pPr>
+    </w:p>
+    <w:p>
+      <w:pPr>
+        <w:pStyle w:val="Prrafodelista"/>
+        <w:numPr>
+          <w:ilvl w:val="0"/>
+          <w:numId w:val="3"/>
+        </w:numPr>
+        <w:spacing w:after="0" w:line="240" w:lineRule="auto"/>
+        <w:rPr>
+          <w:rFonts w:ascii="Times New Roman" w:eastAsia="Times New Roman" w:hAnsi="Times New Roman" w:cs="Times New Roman"/>
+          <w:kern w:val="0"/>
+          <w:lang w:eastAsia="es-CO"/>
+          <w14:ligatures w14:val="none"/>
+        </w:rPr>
+      </w:pPr>
+      <w:r>
+        <w:rPr>
+          <w:rFonts w:ascii="Times New Roman" w:eastAsia="Times New Roman" w:hAnsi="Times New Roman" w:cs="Times New Roman"/>
+          <w:kern w:val="0"/>
+          <w:lang w:eastAsia="es-CO"/>
+          <w14:ligatures w14:val="none"/>
+        </w:rPr>
+        <w:t>Barco Aliado</w:t>
+      </w:r>
+    </w:p>
+    <w:p>
+      <w:pPr>
+        <w:pStyle w:val="Prrafodelista"/>
+        <w:numPr>
+          <w:ilvl w:val="0"/>
+          <w:numId w:val="3"/>
+        </w:numPr>
+        <w:spacing w:after="0" w:line="240" w:lineRule="auto"/>
+        <w:rPr>
+          <w:rFonts w:ascii="Times New Roman" w:eastAsia="Times New Roman" w:hAnsi="Times New Roman" w:cs="Times New Roman"/>
+          <w:kern w:val="0"/>
+          <w:lang w:eastAsia="es-CO"/>
+          <w14:ligatures w14:val="none"/>
+        </w:rPr>
+      </w:pPr>
+      <w:r>
+        <w:rPr>
+          <w:rFonts w:ascii="Times New Roman" w:eastAsia="Times New Roman" w:hAnsi="Times New Roman" w:cs="Times New Roman"/>
+          <w:kern w:val="0"/>
+          <w:lang w:eastAsia="es-CO"/>
+          <w14:ligatures w14:val="none"/>
+        </w:rPr>
+        <w:t>Avión Enemigo</w:t>
+      </w:r>
+    </w:p>
+    <w:p>
+      <w:pPr>
+        <w:pStyle w:val="Prrafodelista"/>
+        <w:numPr>
+          <w:ilvl w:val="0"/>
+          <w:numId w:val="3"/>
+        </w:numPr>
+        <w:spacing w:after="0" w:line="240" w:lineRule="auto"/>
+        <w:rPr>
+          <w:rFonts w:ascii="Times New Roman" w:eastAsia="Times New Roman" w:hAnsi="Times New Roman" w:cs="Times New Roman"/>
+          <w:kern w:val="0"/>
+          <w:lang w:eastAsia="es-CO"/>
+          <w14:ligatures w14:val="none"/>
+        </w:rPr>
+      </w:pPr>
+      <w:r>
+        <w:rPr>
+          <w:rFonts w:ascii="Times New Roman" w:eastAsia="Times New Roman" w:hAnsi="Times New Roman" w:cs="Times New Roman"/>
+          <w:kern w:val="0"/>
+          <w:lang w:eastAsia="es-CO"/>
+          <w14:ligatures w14:val="none"/>
+        </w:rPr>
+        <w:t>Bomba</w:t>
+      </w:r>
+    </w:p>
+    <w:p>
+      <w:pPr>
+        <w:pStyle w:val="Prrafodelista"/>
+        <w:numPr>
+          <w:ilvl w:val="0"/>
+          <w:numId w:val="3"/>
+        </w:numPr>
+        <w:spacing w:after="0" w:line="240" w:lineRule="auto"/>
+        <w:rPr>
+          <w:rFonts w:ascii="Times New Roman" w:eastAsia="Times New Roman" w:hAnsi="Times New Roman" w:cs="Times New Roman"/>
+          <w:kern w:val="0"/>
+          <w:lang w:eastAsia="es-CO"/>
+          <w14:ligatures w14:val="none"/>
+        </w:rPr>
+      </w:pPr>
+      <w:r>
+        <w:rPr>
+          <w:rFonts w:ascii="Times New Roman" w:eastAsia="Times New Roman" w:hAnsi="Times New Roman" w:cs="Times New Roman"/>
+          <w:kern w:val="0"/>
+          <w:lang w:eastAsia="es-CO"/>
+          <w14:ligatures w14:val="none"/>
+        </w:rPr>
+        <w:t>Barco</w:t>
+      </w:r>
+    </w:p>
+    <w:p>
+      <w:pPr>
+        <w:spacing w:line="240" w:lineRule="auto"/>
+        <w:rPr>
+          <w:rFonts w:ascii="Times New Roman" w:eastAsia="Times New Roman" w:hAnsi="Times New Roman" w:cs="Times New Roman"/>
+        </w:rPr>
+      </w:pPr>
+    </w:p>
+    <w:p>
+      <w:r>
+        <w:t xml:space="preserve">En este punto no se </w:t>
+      </w:r>
+      <w:proofErr w:type="spellStart"/>
+      <w:r>
+        <w:t>realizo</w:t>
+      </w:r>
+      <w:proofErr w:type="spellEnd"/>
+      <w:r>
+        <w:t xml:space="preserve"> un análisis tan detallado de cada uno de los objetos porque ya estaban pensados con anterioridad así que mayormente nos encargamos de la creación de cada uno de estos objetos dándole a cada uno cualidades y características propias del objeto teniendo en cuenta de que clase va a heredar los objetos y que tipo de datos van a utilizar los objetos, la única excepción en este caso fue el comportamiento y las físicas  del barco el cual es manejado con las teclas ya definidas anteriormente.</w:t>
+      </w:r>
+    </w:p>
+    <w:p/>
+    <w:p>
+      <w:pPr>
+        <w:rPr>
+          <w:sz w:val="30"/>
+          <w:szCs w:val="30"/>
+        </w:rPr>
+      </w:pPr>
+      <w:r>
+        <w:rPr>
+          <w:sz w:val="30"/>
+          <w:szCs w:val="30"/>
+        </w:rPr>
+        <w:t>Creación del Ambiente</w:t>
+      </w:r>
+    </w:p>
+    <w:p>
+      <w:pPr>
+        <w:rPr>
+          <w:sz w:val="30"/>
+          <w:szCs w:val="30"/>
+        </w:rPr>
+      </w:pPr>
+    </w:p>
+    <w:p>
+      <w:r>
+        <w:t xml:space="preserve">Se crea un espacio en el cual los objetos ya creados van a ser </w:t>
+      </w:r>
+      <w:proofErr w:type="gramStart"/>
+      <w:r>
+        <w:t>introducidos,  se</w:t>
+      </w:r>
+      <w:proofErr w:type="gramEnd"/>
+      <w:r>
+        <w:t xml:space="preserve"> realiza la implementación de las características de un ambiente ya definido anteriormente e y como este ambiente va a afectar al comportamiento de dichos objetos que se encuentra en el ambiente.  El ambiente se realiza la creación y la eliminación de los objetos que van a interactuar en el mismo, teniendo así que el ambiente es el encargado de la creación y eliminación de los objetos que están en </w:t>
+      </w:r>
+      <w:proofErr w:type="spellStart"/>
+      <w:r>
+        <w:t>el</w:t>
+      </w:r>
+      <w:proofErr w:type="spellEnd"/>
+      <w:r>
+        <w:t xml:space="preserve">, pero el comportamiento es plenamente del objete mismo, también se definen un espacio </w:t>
+      </w:r>
+      <w:proofErr w:type="spellStart"/>
+      <w:r>
+        <w:t>especifico</w:t>
+      </w:r>
+      <w:proofErr w:type="spellEnd"/>
+      <w:r>
+        <w:t xml:space="preserve"> delimitando el área de interacción de los objetos a una zona.  En este caso fue un ambiente marítimo de guerra en el cual se encuentran barcos, bombas y aviones. </w:t>
+      </w:r>
+    </w:p>
+    <w:p/>
+    <w:p>
+      <w:pPr>
+        <w:pStyle w:val="Prrafodelista"/>
+        <w:numPr>
+          <w:ilvl w:val="0"/>
+          <w:numId w:val="4"/>
+        </w:numPr>
+      </w:pPr>
+      <w:r>
+        <w:t>Nivel1</w:t>
+      </w:r>
+    </w:p>
+    <w:p>
+      <w:pPr>
+        <w:rPr>
+          <w:sz w:val="30"/>
+          <w:szCs w:val="30"/>
+        </w:rPr>
+      </w:pPr>
+    </w:p>
+    <w:p>
+      <w:pPr>
+        <w:rPr>
+          <w:sz w:val="30"/>
+          <w:szCs w:val="30"/>
+        </w:rPr>
+      </w:pPr>
+      <w:r>
+        <w:rPr>
+          <w:sz w:val="30"/>
+          <w:szCs w:val="30"/>
+        </w:rPr>
+        <w:t>Creación de las Interacciones entre objetos</w:t>
+      </w:r>
+    </w:p>
+    <w:p>
+      <w:pPr>
+        <w:rPr>
+          <w:sz w:val="30"/>
+          <w:szCs w:val="30"/>
+        </w:rPr>
+      </w:pPr>
+    </w:p>
+    <w:p>
+      <w:r>
+        <w:t xml:space="preserve">Después de poner a todos los objetos en un espacio para que puedan interactuar, se </w:t>
+      </w:r>
+      <w:proofErr w:type="spellStart"/>
+      <w:r>
+        <w:t>tomo</w:t>
+      </w:r>
+      <w:proofErr w:type="spellEnd"/>
+      <w:r>
+        <w:t xml:space="preserve"> cada objeto y se </w:t>
+      </w:r>
+      <w:proofErr w:type="spellStart"/>
+      <w:r>
+        <w:t>trabajo</w:t>
+      </w:r>
+      <w:proofErr w:type="spellEnd"/>
+      <w:r>
+        <w:t xml:space="preserve"> las interacciones que </w:t>
+      </w:r>
+      <w:proofErr w:type="spellStart"/>
+      <w:r>
+        <w:t>tenia</w:t>
+      </w:r>
+      <w:proofErr w:type="spellEnd"/>
+      <w:r>
+        <w:t xml:space="preserve"> este frente a los otros, en mayor parte fue el trabajo en las colisiones con otros objetos porque la interacción del nivel 1 se basa en </w:t>
+      </w:r>
+      <w:proofErr w:type="gramStart"/>
+      <w:r>
+        <w:t>esto ,dándonos</w:t>
+      </w:r>
+      <w:proofErr w:type="gramEnd"/>
+      <w:r>
+        <w:t xml:space="preserve"> así un espacio en el cual varios objetos interactúan entre ellos y el mismo ambiente en el que están.</w:t>
+      </w:r>
+    </w:p>
+    <w:p/>
+    <w:p>
+      <w:pPr>
+        <w:rPr>
+          <w:sz w:val="30"/>
+          <w:szCs w:val="30"/>
+        </w:rPr>
+      </w:pPr>
+      <w:r>
+        <w:rPr>
+          <w:sz w:val="30"/>
+          <w:szCs w:val="30"/>
+        </w:rPr>
+        <w:t>Realizar la realimentación de la información</w:t>
+      </w:r>
+    </w:p>
+    <w:p>
+      <w:pPr>
+        <w:rPr>
+          <w:sz w:val="30"/>
+          <w:szCs w:val="30"/>
+        </w:rPr>
+      </w:pPr>
+    </w:p>
+    <w:p>
+      <w:r>
+        <w:t>Después de tener todo listo para que el nivel funcione correctamente ahora tenemos de forma constante la actualización de la información que se presenta en el nivel, esto por aspectos que presenta el nivel para que así funcione de forma correcta sus condiciones de fin y de inicio de nivel para que así se desarrolle una correcta ejecución del programa.</w:t>
+      </w:r>
+    </w:p>
+    <w:p>
+      <w:pPr>
+        <w:rPr>
+          <w:rFonts w:hAnsi="Calibri Light" w:cs="Calibri Light"/>
+          <w:b/>
+          <w:bCs/>
+        </w:rPr>
+      </w:pPr>
     </w:p>
     <w:p>
       <w:pPr>
@@ -2004,6 +2620,232 @@
 <file path=word/numbering.xml><?xml version="1.0" encoding="utf-8"?>
 <w:numbering xmlns:wpc="http://schemas.microsoft.com/office/word/2010/wordprocessingCanvas" xmlns:cx="http://schemas.microsoft.com/office/drawing/2014/chartex" xmlns:cx1="http://schemas.microsoft.com/office/drawing/2015/9/8/chartex" xmlns:cx2="http://schemas.microsoft.com/office/drawing/2015/10/21/chartex" xmlns:cx3="http://schemas.microsoft.com/office/drawing/2016/5/9/chartex" xmlns:cx4="http://schemas.microsoft.com/office/drawing/2016/5/10/chartex" xmlns:cx5="http://schemas.microsoft.com/office/drawing/2016/5/11/chartex" xmlns:cx6="http://schemas.microsoft.com/office/drawing/2016/5/12/chartex" xmlns:cx7="http://schemas.microsoft.com/office/drawing/2016/5/13/chartex" xmlns:cx8="http://schemas.microsoft.com/office/drawing/2016/5/14/chartex" xmlns:mc="http://schemas.openxmlformats.org/markup-compatibility/2006" xmlns:aink="http://schemas.microsoft.com/office/drawing/2016/ink" xmlns:am3d="http://schemas.microsoft.com/office/drawing/2017/model3d" xmlns:o="urn:schemas-microsoft-com:office:office" xmlns:oel="http://schemas.microsoft.com/office/2019/extlst" xmlns:r="http://schemas.openxmlformats.org/officeDocument/2006/relationships" xmlns:m="http://schemas.openxmlformats.org/officeDocument/2006/math" xmlns:v="urn:schemas-microsoft-com:vml" xmlns:wp14="http://schemas.microsoft.com/office/word/2010/wordprocessingDrawing" xmlns:wp="http://schemas.openxmlformats.org/drawingml/2006/wordprocessingDrawing" xmlns:w10="urn:schemas-microsoft-com:office:word" xmlns:w="http://schemas.openxmlformats.org/wordprocessingml/2006/main" xmlns:w14="http://schemas.microsoft.com/office/word/2010/wordml" xmlns:w15="http://schemas.microsoft.com/office/word/2012/wordml" xmlns:w16cex="http://schemas.microsoft.com/office/word/2018/wordml/cex" xmlns:w16cid="http://schemas.microsoft.com/office/word/2016/wordml/cid" xmlns:w16="http://schemas.microsoft.com/office/word/2018/wordml" xmlns:w16du="http://schemas.microsoft.com/office/word/2023/wordml/word16du" xmlns:w16sdtdh="http://schemas.microsoft.com/office/word/2020/wordml/sdtdatahash" xmlns:w16se="http://schemas.microsoft.com/office/word/2015/wordml/symex" xmlns:wpg="http://schemas.microsoft.com/office/word/2010/wordprocessingGroup" xmlns:wpi="http://schemas.microsoft.com/office/word/2010/wordprocessingInk" xmlns:wne="http://schemas.microsoft.com/office/word/2006/wordml" xmlns:wps="http://schemas.microsoft.com/office/word/2010/wordprocessingShape" mc:Ignorable="w14 w15 w16se w16cid w16 w16cex w16sdtdh w16du wp14">
   <w:abstractNum w:abstractNumId="0" w15:restartNumberingAfterBreak="0">
+    <w:nsid w:val="364E1D75"/>
+    <w:multiLevelType w:val="hybridMultilevel"/>
+    <w:tmpl w:val="9BAA5318"/>
+    <w:lvl w:ilvl="0" w:tplc="240A0001">
+      <w:start w:val="1"/>
+      <w:numFmt w:val="bullet"/>
+      <w:lvlText w:val=""/>
+      <w:lvlJc w:val="left"/>
+      <w:pPr>
+        <w:ind w:left="720" w:hanging="360"/>
+      </w:pPr>
+      <w:rPr>
+        <w:rFonts w:ascii="Symbol" w:hAnsi="Symbol" w:hint="default"/>
+      </w:rPr>
+    </w:lvl>
+    <w:lvl w:ilvl="1" w:tplc="240A0003" w:tentative="1">
+      <w:start w:val="1"/>
+      <w:numFmt w:val="bullet"/>
+      <w:lvlText w:val="o"/>
+      <w:lvlJc w:val="left"/>
+      <w:pPr>
+        <w:ind w:left="1440" w:hanging="360"/>
+      </w:pPr>
+      <w:rPr>
+        <w:rFonts w:ascii="Courier New" w:hAnsi="Courier New" w:cs="Courier New" w:hint="default"/>
+      </w:rPr>
+    </w:lvl>
+    <w:lvl w:ilvl="2" w:tplc="240A0005" w:tentative="1">
+      <w:start w:val="1"/>
+      <w:numFmt w:val="bullet"/>
+      <w:lvlText w:val=""/>
+      <w:lvlJc w:val="left"/>
+      <w:pPr>
+        <w:ind w:left="2160" w:hanging="360"/>
+      </w:pPr>
+      <w:rPr>
+        <w:rFonts w:ascii="Wingdings" w:hAnsi="Wingdings" w:hint="default"/>
+      </w:rPr>
+    </w:lvl>
+    <w:lvl w:ilvl="3" w:tplc="240A0001" w:tentative="1">
+      <w:start w:val="1"/>
+      <w:numFmt w:val="bullet"/>
+      <w:lvlText w:val=""/>
+      <w:lvlJc w:val="left"/>
+      <w:pPr>
+        <w:ind w:left="2880" w:hanging="360"/>
+      </w:pPr>
+      <w:rPr>
+        <w:rFonts w:ascii="Symbol" w:hAnsi="Symbol" w:hint="default"/>
+      </w:rPr>
+    </w:lvl>
+    <w:lvl w:ilvl="4" w:tplc="240A0003" w:tentative="1">
+      <w:start w:val="1"/>
+      <w:numFmt w:val="bullet"/>
+      <w:lvlText w:val="o"/>
+      <w:lvlJc w:val="left"/>
+      <w:pPr>
+        <w:ind w:left="3600" w:hanging="360"/>
+      </w:pPr>
+      <w:rPr>
+        <w:rFonts w:ascii="Courier New" w:hAnsi="Courier New" w:cs="Courier New" w:hint="default"/>
+      </w:rPr>
+    </w:lvl>
+    <w:lvl w:ilvl="5" w:tplc="240A0005" w:tentative="1">
+      <w:start w:val="1"/>
+      <w:numFmt w:val="bullet"/>
+      <w:lvlText w:val=""/>
+      <w:lvlJc w:val="left"/>
+      <w:pPr>
+        <w:ind w:left="4320" w:hanging="360"/>
+      </w:pPr>
+      <w:rPr>
+        <w:rFonts w:ascii="Wingdings" w:hAnsi="Wingdings" w:hint="default"/>
+      </w:rPr>
+    </w:lvl>
+    <w:lvl w:ilvl="6" w:tplc="240A0001" w:tentative="1">
+      <w:start w:val="1"/>
+      <w:numFmt w:val="bullet"/>
+      <w:lvlText w:val=""/>
+      <w:lvlJc w:val="left"/>
+      <w:pPr>
+        <w:ind w:left="5040" w:hanging="360"/>
+      </w:pPr>
+      <w:rPr>
+        <w:rFonts w:ascii="Symbol" w:hAnsi="Symbol" w:hint="default"/>
+      </w:rPr>
+    </w:lvl>
+    <w:lvl w:ilvl="7" w:tplc="240A0003" w:tentative="1">
+      <w:start w:val="1"/>
+      <w:numFmt w:val="bullet"/>
+      <w:lvlText w:val="o"/>
+      <w:lvlJc w:val="left"/>
+      <w:pPr>
+        <w:ind w:left="5760" w:hanging="360"/>
+      </w:pPr>
+      <w:rPr>
+        <w:rFonts w:ascii="Courier New" w:hAnsi="Courier New" w:cs="Courier New" w:hint="default"/>
+      </w:rPr>
+    </w:lvl>
+    <w:lvl w:ilvl="8" w:tplc="240A0005" w:tentative="1">
+      <w:start w:val="1"/>
+      <w:numFmt w:val="bullet"/>
+      <w:lvlText w:val=""/>
+      <w:lvlJc w:val="left"/>
+      <w:pPr>
+        <w:ind w:left="6480" w:hanging="360"/>
+      </w:pPr>
+      <w:rPr>
+        <w:rFonts w:ascii="Wingdings" w:hAnsi="Wingdings" w:hint="default"/>
+      </w:rPr>
+    </w:lvl>
+  </w:abstractNum>
+  <w:abstractNum w:abstractNumId="1" w15:restartNumberingAfterBreak="0">
+    <w:nsid w:val="40177ED5"/>
+    <w:multiLevelType w:val="hybridMultilevel"/>
+    <w:tmpl w:val="1C542974"/>
+    <w:lvl w:ilvl="0" w:tplc="240A0001">
+      <w:start w:val="1"/>
+      <w:numFmt w:val="bullet"/>
+      <w:lvlText w:val=""/>
+      <w:lvlJc w:val="left"/>
+      <w:pPr>
+        <w:ind w:left="720" w:hanging="360"/>
+      </w:pPr>
+      <w:rPr>
+        <w:rFonts w:ascii="Symbol" w:hAnsi="Symbol" w:hint="default"/>
+      </w:rPr>
+    </w:lvl>
+    <w:lvl w:ilvl="1" w:tplc="240A0003" w:tentative="1">
+      <w:start w:val="1"/>
+      <w:numFmt w:val="bullet"/>
+      <w:lvlText w:val="o"/>
+      <w:lvlJc w:val="left"/>
+      <w:pPr>
+        <w:ind w:left="1440" w:hanging="360"/>
+      </w:pPr>
+      <w:rPr>
+        <w:rFonts w:ascii="Courier New" w:hAnsi="Courier New" w:cs="Courier New" w:hint="default"/>
+      </w:rPr>
+    </w:lvl>
+    <w:lvl w:ilvl="2" w:tplc="240A0005" w:tentative="1">
+      <w:start w:val="1"/>
+      <w:numFmt w:val="bullet"/>
+      <w:lvlText w:val=""/>
+      <w:lvlJc w:val="left"/>
+      <w:pPr>
+        <w:ind w:left="2160" w:hanging="360"/>
+      </w:pPr>
+      <w:rPr>
+        <w:rFonts w:ascii="Wingdings" w:hAnsi="Wingdings" w:hint="default"/>
+      </w:rPr>
+    </w:lvl>
+    <w:lvl w:ilvl="3" w:tplc="240A0001" w:tentative="1">
+      <w:start w:val="1"/>
+      <w:numFmt w:val="bullet"/>
+      <w:lvlText w:val=""/>
+      <w:lvlJc w:val="left"/>
+      <w:pPr>
+        <w:ind w:left="2880" w:hanging="360"/>
+      </w:pPr>
+      <w:rPr>
+        <w:rFonts w:ascii="Symbol" w:hAnsi="Symbol" w:hint="default"/>
+      </w:rPr>
+    </w:lvl>
+    <w:lvl w:ilvl="4" w:tplc="240A0003" w:tentative="1">
+      <w:start w:val="1"/>
+      <w:numFmt w:val="bullet"/>
+      <w:lvlText w:val="o"/>
+      <w:lvlJc w:val="left"/>
+      <w:pPr>
+        <w:ind w:left="3600" w:hanging="360"/>
+      </w:pPr>
+      <w:rPr>
+        <w:rFonts w:ascii="Courier New" w:hAnsi="Courier New" w:cs="Courier New" w:hint="default"/>
+      </w:rPr>
+    </w:lvl>
+    <w:lvl w:ilvl="5" w:tplc="240A0005" w:tentative="1">
+      <w:start w:val="1"/>
+      <w:numFmt w:val="bullet"/>
+      <w:lvlText w:val=""/>
+      <w:lvlJc w:val="left"/>
+      <w:pPr>
+        <w:ind w:left="4320" w:hanging="360"/>
+      </w:pPr>
+      <w:rPr>
+        <w:rFonts w:ascii="Wingdings" w:hAnsi="Wingdings" w:hint="default"/>
+      </w:rPr>
+    </w:lvl>
+    <w:lvl w:ilvl="6" w:tplc="240A0001" w:tentative="1">
+      <w:start w:val="1"/>
+      <w:numFmt w:val="bullet"/>
+      <w:lvlText w:val=""/>
+      <w:lvlJc w:val="left"/>
+      <w:pPr>
+        <w:ind w:left="5040" w:hanging="360"/>
+      </w:pPr>
+      <w:rPr>
+        <w:rFonts w:ascii="Symbol" w:hAnsi="Symbol" w:hint="default"/>
+      </w:rPr>
+    </w:lvl>
+    <w:lvl w:ilvl="7" w:tplc="240A0003" w:tentative="1">
+      <w:start w:val="1"/>
+      <w:numFmt w:val="bullet"/>
+      <w:lvlText w:val="o"/>
+      <w:lvlJc w:val="left"/>
+      <w:pPr>
+        <w:ind w:left="5760" w:hanging="360"/>
+      </w:pPr>
+      <w:rPr>
+        <w:rFonts w:ascii="Courier New" w:hAnsi="Courier New" w:cs="Courier New" w:hint="default"/>
+      </w:rPr>
+    </w:lvl>
+    <w:lvl w:ilvl="8" w:tplc="240A0005" w:tentative="1">
+      <w:start w:val="1"/>
+      <w:numFmt w:val="bullet"/>
+      <w:lvlText w:val=""/>
+      <w:lvlJc w:val="left"/>
+      <w:pPr>
+        <w:ind w:left="6480" w:hanging="360"/>
+      </w:pPr>
+      <w:rPr>
+        <w:rFonts w:ascii="Wingdings" w:hAnsi="Wingdings" w:hint="default"/>
+      </w:rPr>
+    </w:lvl>
+  </w:abstractNum>
+  <w:abstractNum w:abstractNumId="2" w15:restartNumberingAfterBreak="0">
     <w:nsid w:val="69B93F33"/>
     <w:multiLevelType w:val="multilevel"/>
     <w:tmpl w:val="9DEABC7E"/>
@@ -2143,8 +2985,94 @@
       </w:rPr>
     </w:lvl>
   </w:abstractNum>
+  <w:abstractNum w:abstractNumId="3" w15:restartNumberingAfterBreak="0">
+    <w:nsid w:val="777528A8"/>
+    <w:multiLevelType w:val="hybridMultilevel"/>
+    <w:tmpl w:val="D5FCC5C8"/>
+    <w:lvl w:ilvl="0" w:tplc="240A000F">
+      <w:start w:val="1"/>
+      <w:numFmt w:val="decimal"/>
+      <w:lvlText w:val="%1."/>
+      <w:lvlJc w:val="left"/>
+      <w:pPr>
+        <w:ind w:left="720" w:hanging="360"/>
+      </w:pPr>
+    </w:lvl>
+    <w:lvl w:ilvl="1" w:tplc="240A0019" w:tentative="1">
+      <w:start w:val="1"/>
+      <w:numFmt w:val="lowerLetter"/>
+      <w:lvlText w:val="%2."/>
+      <w:lvlJc w:val="left"/>
+      <w:pPr>
+        <w:ind w:left="1440" w:hanging="360"/>
+      </w:pPr>
+    </w:lvl>
+    <w:lvl w:ilvl="2" w:tplc="240A001B" w:tentative="1">
+      <w:start w:val="1"/>
+      <w:numFmt w:val="lowerRoman"/>
+      <w:lvlText w:val="%3."/>
+      <w:lvlJc w:val="right"/>
+      <w:pPr>
+        <w:ind w:left="2160" w:hanging="180"/>
+      </w:pPr>
+    </w:lvl>
+    <w:lvl w:ilvl="3" w:tplc="240A000F" w:tentative="1">
+      <w:start w:val="1"/>
+      <w:numFmt w:val="decimal"/>
+      <w:lvlText w:val="%4."/>
+      <w:lvlJc w:val="left"/>
+      <w:pPr>
+        <w:ind w:left="2880" w:hanging="360"/>
+      </w:pPr>
+    </w:lvl>
+    <w:lvl w:ilvl="4" w:tplc="240A0019" w:tentative="1">
+      <w:start w:val="1"/>
+      <w:numFmt w:val="lowerLetter"/>
+      <w:lvlText w:val="%5."/>
+      <w:lvlJc w:val="left"/>
+      <w:pPr>
+        <w:ind w:left="3600" w:hanging="360"/>
+      </w:pPr>
+    </w:lvl>
+    <w:lvl w:ilvl="5" w:tplc="240A001B" w:tentative="1">
+      <w:start w:val="1"/>
+      <w:numFmt w:val="lowerRoman"/>
+      <w:lvlText w:val="%6."/>
+      <w:lvlJc w:val="right"/>
+      <w:pPr>
+        <w:ind w:left="4320" w:hanging="180"/>
+      </w:pPr>
+    </w:lvl>
+    <w:lvl w:ilvl="6" w:tplc="240A000F" w:tentative="1">
+      <w:start w:val="1"/>
+      <w:numFmt w:val="decimal"/>
+      <w:lvlText w:val="%7."/>
+      <w:lvlJc w:val="left"/>
+      <w:pPr>
+        <w:ind w:left="5040" w:hanging="360"/>
+      </w:pPr>
+    </w:lvl>
+    <w:lvl w:ilvl="7" w:tplc="240A0019" w:tentative="1">
+      <w:start w:val="1"/>
+      <w:numFmt w:val="lowerLetter"/>
+      <w:lvlText w:val="%8."/>
+      <w:lvlJc w:val="left"/>
+      <w:pPr>
+        <w:ind w:left="5760" w:hanging="360"/>
+      </w:pPr>
+    </w:lvl>
+    <w:lvl w:ilvl="8" w:tplc="240A001B" w:tentative="1">
+      <w:start w:val="1"/>
+      <w:numFmt w:val="lowerRoman"/>
+      <w:lvlText w:val="%9."/>
+      <w:lvlJc w:val="right"/>
+      <w:pPr>
+        <w:ind w:left="6480" w:hanging="180"/>
+      </w:pPr>
+    </w:lvl>
+  </w:abstractNum>
   <w:num w:numId="1" w16cid:durableId="1059862997">
-    <w:abstractNumId w:val="0"/>
+    <w:abstractNumId w:val="2"/>
     <w:lvlOverride w:ilvl="0">
       <w:startOverride w:val="1"/>
     </w:lvlOverride>
@@ -2172,6 +3100,15 @@
     <w:lvlOverride w:ilvl="8">
       <w:startOverride w:val="1"/>
     </w:lvlOverride>
+  </w:num>
+  <w:num w:numId="2" w16cid:durableId="1656953660">
+    <w:abstractNumId w:val="3"/>
+  </w:num>
+  <w:num w:numId="3" w16cid:durableId="1192651591">
+    <w:abstractNumId w:val="1"/>
+  </w:num>
+  <w:num w:numId="4" w16cid:durableId="670255309">
+    <w:abstractNumId w:val="0"/>
   </w:num>
 </w:numbering>
 </file>
@@ -2614,6 +3551,26 @@
     <w:semiHidden/>
     <w:unhideWhenUsed/>
   </w:style>
+  <w:style w:type="paragraph" w:styleId="Prrafodelista">
+    <w:name w:val="List Paragraph"/>
+    <w:basedOn w:val="Normal"/>
+    <w:uiPriority w:val="34"/>
+    <w:qFormat/>
+    <w:rsid w:val="00C94587"/>
+    <w:pPr>
+      <w:spacing w:after="160" w:line="278" w:lineRule="auto"/>
+      <w:ind w:left="720"/>
+      <w:contextualSpacing/>
+    </w:pPr>
+    <w:rPr>
+      <w:rFonts w:asciiTheme="minorHAnsi" w:eastAsiaTheme="minorHAnsi" w:hAnsiTheme="minorHAnsi" w:cstheme="minorBidi"/>
+      <w:kern w:val="2"/>
+      <w:sz w:val="24"/>
+      <w:szCs w:val="24"/>
+      <w:lang w:eastAsia="en-US"/>
+      <w14:ligatures w14:val="standardContextual"/>
+    </w:rPr>
+  </w:style>
 </w:styles>
 </file>
 

</xml_diff>

<commit_message>
Se realizan cambios al diagrama de clases del nivel 1
</commit_message>
<xml_diff>
--- a/Informe.docx
+++ b/Informe.docx
@@ -1742,7 +1742,7 @@
           <w:noProof/>
         </w:rPr>
         <w:drawing>
-          <wp:inline distT="0" distB="0" distL="0" distR="0" wp14:anchorId="5895D578" wp14:editId="2B4670EA">
+          <wp:inline distT="0" distB="0" distL="0" distR="0" wp14:anchorId="5895D578" wp14:editId="0C514D47">
             <wp:extent cx="3543300" cy="1828800"/>
             <wp:effectExtent l="0" t="0" r="0" b="0"/>
             <wp:docPr id="549237912" name="Imagen 1"/>
@@ -1921,10 +1921,10 @@
           <w:bCs/>
         </w:rPr>
         <w:drawing>
-          <wp:inline distT="0" distB="0" distL="0" distR="0" wp14:anchorId="0072CCFD" wp14:editId="51AA1BB3">
-            <wp:extent cx="5612130" cy="2644775"/>
-            <wp:effectExtent l="0" t="0" r="7620" b="3175"/>
-            <wp:docPr id="1979249406" name="Imagen 1" descr="Diagrama&#10;&#10;Descripción generada automáticamente"/>
+          <wp:inline distT="0" distB="0" distL="0" distR="0" wp14:anchorId="7A0564A5" wp14:editId="563A0EA9">
+            <wp:extent cx="5612130" cy="2652395"/>
+            <wp:effectExtent l="0" t="0" r="7620" b="0"/>
+            <wp:docPr id="174836990" name="Imagen 1" descr="Diagrama&#10;&#10;Descripción generada automáticamente"/>
             <wp:cNvGraphicFramePr>
               <a:graphicFrameLocks xmlns:a="http://schemas.openxmlformats.org/drawingml/2006/main" noChangeAspect="1"/>
             </wp:cNvGraphicFramePr>
@@ -1932,7 +1932,7 @@
               <a:graphicData uri="http://schemas.openxmlformats.org/drawingml/2006/picture">
                 <pic:pic xmlns:pic="http://schemas.openxmlformats.org/drawingml/2006/picture">
                   <pic:nvPicPr>
-                    <pic:cNvPr id="1979249406" name="Imagen 1" descr="Diagrama&#10;&#10;Descripción generada automáticamente"/>
+                    <pic:cNvPr id="174836990" name="Imagen 1" descr="Diagrama&#10;&#10;Descripción generada automáticamente"/>
                     <pic:cNvPicPr/>
                   </pic:nvPicPr>
                   <pic:blipFill>
@@ -1944,7 +1944,7 @@
                   <pic:spPr>
                     <a:xfrm>
                       <a:off x="0" y="0"/>
-                      <a:ext cx="5612130" cy="2644775"/>
+                      <a:ext cx="5612130" cy="2652395"/>
                     </a:xfrm>
                     <a:prstGeom prst="rect">
                       <a:avLst/>

</xml_diff>

<commit_message>
Se agrega el diagrama de clases del nivel 2
</commit_message>
<xml_diff>
--- a/Informe.docx
+++ b/Informe.docx
@@ -23,12 +23,12 @@
     <w:p>
       <w:pPr>
         <w:rPr>
-          <w:rFonts w:ascii="Calibri Light" w:hAnsi="Calibri Light" w:cs="Calibri Light"/>
-        </w:rPr>
-      </w:pPr>
-      <w:r>
-        <w:rPr>
-          <w:rFonts w:ascii="Calibri Light" w:hAnsi="Calibri Light" w:cs="Calibri Light"/>
+          <w:rFonts w:asciiTheme="minorHAnsi" w:hAnsiTheme="minorHAnsi" w:cstheme="minorHAnsi"/>
+        </w:rPr>
+      </w:pPr>
+      <w:r>
+        <w:rPr>
+          <w:rFonts w:asciiTheme="minorHAnsi" w:hAnsiTheme="minorHAnsi" w:cstheme="minorHAnsi"/>
         </w:rPr>
         <w:t>Este juego nos sitúa en la segunda guerra mundial en 1940 a finales de mayo, tus aliados se encuentran acorralados por el ejército alemán en las costas de Dunkerque y eres una de las unidades que se encargará de salvarlos, de todas las rutas de operación a ti se te encargo atravesar la ruta Z, el camino más corto, pero también el más peligroso. Estarás muy expuesto a todo tipo de peligros como ataques aéreos, minas y entre otras cosas que afectaran la integridad de tu flota, tendrás que soportar todos estos desastres dirigiéndote hacia Dunkerque para esperar y embarcar los soldados expuestos a bombardeos y soldados enemigos para proceder con la retirada.</w:t>
       </w:r>
@@ -36,19 +36,19 @@
     <w:p>
       <w:pPr>
         <w:rPr>
-          <w:rFonts w:ascii="Calibri Light" w:hAnsi="Calibri Light" w:cs="Calibri Light"/>
-        </w:rPr>
-      </w:pPr>
-    </w:p>
-    <w:p>
-      <w:pPr>
-        <w:rPr>
-          <w:rFonts w:ascii="Calibri Light" w:hAnsi="Calibri Light" w:cs="Calibri Light"/>
-        </w:rPr>
-      </w:pPr>
-      <w:r>
-        <w:rPr>
-          <w:rFonts w:ascii="Calibri Light" w:hAnsi="Calibri Light" w:cs="Calibri Light"/>
+          <w:rFonts w:asciiTheme="minorHAnsi" w:hAnsiTheme="minorHAnsi" w:cstheme="minorHAnsi"/>
+        </w:rPr>
+      </w:pPr>
+    </w:p>
+    <w:p>
+      <w:pPr>
+        <w:rPr>
+          <w:rFonts w:asciiTheme="minorHAnsi" w:hAnsiTheme="minorHAnsi" w:cstheme="minorHAnsi"/>
+        </w:rPr>
+      </w:pPr>
+      <w:r>
+        <w:rPr>
+          <w:rFonts w:asciiTheme="minorHAnsi" w:hAnsiTheme="minorHAnsi" w:cstheme="minorHAnsi"/>
         </w:rPr>
         <w:t>El juego consistirá en 2 niveles:</w:t>
       </w:r>
@@ -56,7 +56,7 @@
     <w:p>
       <w:pPr>
         <w:rPr>
-          <w:rFonts w:ascii="Calibri Light" w:hAnsi="Calibri Light" w:cs="Calibri Light"/>
+          <w:rFonts w:asciiTheme="minorHAnsi" w:hAnsiTheme="minorHAnsi" w:cstheme="minorHAnsi"/>
         </w:rPr>
       </w:pPr>
     </w:p>
@@ -67,12 +67,12 @@
           <w:numId w:val="1"/>
         </w:numPr>
         <w:rPr>
-          <w:rFonts w:ascii="Calibri Light" w:hAnsi="Calibri Light" w:cs="Calibri Light"/>
-        </w:rPr>
-      </w:pPr>
-      <w:r>
-        <w:rPr>
-          <w:rFonts w:ascii="Calibri Light" w:hAnsi="Calibri Light" w:cs="Calibri Light"/>
+          <w:rFonts w:asciiTheme="minorHAnsi" w:hAnsiTheme="minorHAnsi" w:cstheme="minorHAnsi"/>
+        </w:rPr>
+      </w:pPr>
+      <w:r>
+        <w:rPr>
+          <w:rFonts w:asciiTheme="minorHAnsi" w:hAnsiTheme="minorHAnsi" w:cstheme="minorHAnsi"/>
         </w:rPr>
         <w:t>En el primer plano está la flota camino a Dunkerque en vista cenital, se controla el barco que cruza la ruta Z. Se debe evitar todo el daño posible mientras se dirige a la costa teniendo en cuenta que entre más cerca, más complicadas las cosas. El objetivo es conservar la mayor integridad posible para salvar a los soldados, está claro que un barco que recibió mucho daño no podrá quedarse mucho tiempo en la costa o en el peor de los casos ni siquiera va a poder llegar a esta, en cambio un barco el cual no recibió tanto daño se podrá quedar mucho más tiempo esperando en la costa.</w:t>
       </w:r>
@@ -627,7 +627,7 @@
                     </pic:cNvPicPr>
                   </pic:nvPicPr>
                   <pic:blipFill>
-                    <a:blip r:embed="rId5">
+                    <a:blip r:embed="rId6">
                       <a:extLst>
                         <a:ext uri="{28A0092B-C50C-407E-A947-70E740481C1C}">
                           <a14:useLocalDpi xmlns:a14="http://schemas.microsoft.com/office/drawing/2010/main" val="0"/>
@@ -729,168 +729,42 @@
           <w:numId w:val="1"/>
         </w:numPr>
         <w:rPr>
-          <w:rFonts w:ascii="Calibri Light" w:hAnsi="Calibri Light" w:cs="Calibri Light"/>
-        </w:rPr>
-      </w:pPr>
-      <w:r>
-        <w:rPr>
-          <w:rFonts w:ascii="Calibri Light" w:hAnsi="Calibri Light" w:cs="Calibri Light"/>
-        </w:rPr>
-        <w:t xml:space="preserve">Como segundo plano está el embarque. Se tendrá un contador como tiempo límite para embarcar. Se presentarán enemigos y bombardeos de por medio para evitarlo.  </w:t>
-      </w:r>
-      <w:r>
-        <w:rPr>
-          <w:rFonts w:hAnsi="Calibri Light" w:cs="Calibri Light"/>
-        </w:rPr>
-        <w:t>El jugador controla a uno de los soldados y puede interactuar con coberturas, disparar a enemigos y utilizar puestos antia</w:t>
-      </w:r>
-      <w:r>
-        <w:rPr>
-          <w:rFonts w:hAnsi="Calibri Light" w:cs="Calibri Light"/>
-        </w:rPr>
-        <w:t>é</w:t>
-      </w:r>
-      <w:r>
-        <w:rPr>
-          <w:rFonts w:hAnsi="Calibri Light" w:cs="Calibri Light"/>
-        </w:rPr>
-        <w:t xml:space="preserve">reos para derribar aviones. El </w:t>
-      </w:r>
-      <w:r>
-        <w:rPr>
-          <w:rFonts w:ascii="Calibri Light" w:hAnsi="Calibri Light" w:cs="Calibri Light"/>
-        </w:rPr>
-        <w:t xml:space="preserve">tiempo </w:t>
-      </w:r>
-      <w:r>
-        <w:rPr>
-          <w:rFonts w:hAnsi="Calibri Light" w:cs="Calibri Light"/>
-        </w:rPr>
-        <w:t xml:space="preserve">para embarcar </w:t>
+          <w:rFonts w:asciiTheme="minorHAnsi" w:hAnsiTheme="minorHAnsi" w:cstheme="minorHAnsi"/>
+        </w:rPr>
+      </w:pPr>
+      <w:r>
+        <w:rPr>
+          <w:rFonts w:asciiTheme="minorHAnsi" w:hAnsiTheme="minorHAnsi" w:cstheme="minorHAnsi"/>
+        </w:rPr>
+        <w:t xml:space="preserve">Como segundo plano está el embarque. Se tendrá un contador como tiempo límite para embarcar. Se presentarán enemigos y bombardeos de por medio para evitarlo.  El jugador controla a uno de los soldados y puede interactuar con coberturas, disparar a enemigos y utilizar puestos antiaéreos para derribar aviones. El tiempo para embarcar </w:t>
       </w:r>
       <w:proofErr w:type="spellStart"/>
       <w:r>
         <w:rPr>
-          <w:rFonts w:hAnsi="Calibri Light" w:cs="Calibri Light"/>
-        </w:rPr>
-        <w:t>de</w:t>
-      </w:r>
-      <w:r>
-        <w:rPr>
-          <w:rFonts w:ascii="Calibri Light" w:hAnsi="Calibri Light" w:cs="Calibri Light"/>
-        </w:rPr>
-        <w:t>pendera</w:t>
+          <w:rFonts w:asciiTheme="minorHAnsi" w:hAnsiTheme="minorHAnsi" w:cstheme="minorHAnsi"/>
+        </w:rPr>
+        <w:t>dependera</w:t>
       </w:r>
       <w:proofErr w:type="spellEnd"/>
       <w:r>
         <w:rPr>
-          <w:rFonts w:ascii="Calibri Light" w:hAnsi="Calibri Light" w:cs="Calibri Light"/>
-        </w:rPr>
-        <w:t xml:space="preserve"> de cuanto daño </w:t>
-      </w:r>
-      <w:r>
-        <w:rPr>
-          <w:rFonts w:hAnsi="Calibri Light" w:cs="Calibri Light"/>
-        </w:rPr>
-        <w:t>h</w:t>
-      </w:r>
-      <w:r>
-        <w:rPr>
-          <w:rFonts w:ascii="Calibri Light" w:hAnsi="Calibri Light" w:cs="Calibri Light"/>
-        </w:rPr>
-        <w:t xml:space="preserve">aya recibido </w:t>
-      </w:r>
-      <w:r>
-        <w:rPr>
-          <w:rFonts w:hAnsi="Calibri Light" w:cs="Calibri Light"/>
-        </w:rPr>
-        <w:t xml:space="preserve">el barco </w:t>
-      </w:r>
-      <w:r>
-        <w:rPr>
-          <w:rFonts w:ascii="Calibri Light" w:hAnsi="Calibri Light" w:cs="Calibri Light"/>
-        </w:rPr>
-        <w:t>en la primera parte</w:t>
-      </w:r>
-      <w:r>
-        <w:rPr>
-          <w:rFonts w:hAnsi="Calibri Light" w:cs="Calibri Light"/>
-        </w:rPr>
-        <w:t xml:space="preserve">, </w:t>
+          <w:rFonts w:asciiTheme="minorHAnsi" w:hAnsiTheme="minorHAnsi" w:cstheme="minorHAnsi"/>
+        </w:rPr>
+        <w:t xml:space="preserve"> de cuanto daño haya recibido el barco en la primera parte, </w:t>
       </w:r>
       <w:proofErr w:type="spellStart"/>
       <w:r>
         <w:rPr>
-          <w:rFonts w:ascii="Calibri Light" w:hAnsi="Calibri Light" w:cs="Calibri Light"/>
+          <w:rFonts w:asciiTheme="minorHAnsi" w:hAnsiTheme="minorHAnsi" w:cstheme="minorHAnsi"/>
         </w:rPr>
         <w:t>asi</w:t>
       </w:r>
       <w:proofErr w:type="spellEnd"/>
       <w:r>
         <w:rPr>
-          <w:rFonts w:ascii="Calibri Light" w:hAnsi="Calibri Light" w:cs="Calibri Light"/>
-        </w:rPr>
-        <w:t xml:space="preserve"> que solo</w:t>
-      </w:r>
-      <w:r>
-        <w:rPr>
-          <w:rFonts w:hAnsi="Calibri Light" w:cs="Calibri Light"/>
-        </w:rPr>
-        <w:t xml:space="preserve"> se podr</w:t>
-      </w:r>
-      <w:r>
-        <w:rPr>
-          <w:rFonts w:hAnsi="Calibri Light" w:cs="Calibri Light"/>
-        </w:rPr>
-        <w:t>á</w:t>
-      </w:r>
-      <w:r>
-        <w:rPr>
-          <w:rFonts w:hAnsi="Calibri Light" w:cs="Calibri Light"/>
-        </w:rPr>
-        <w:t xml:space="preserve"> </w:t>
-      </w:r>
-      <w:r>
-        <w:rPr>
-          <w:rFonts w:ascii="Calibri Light" w:hAnsi="Calibri Light" w:cs="Calibri Light"/>
-        </w:rPr>
-        <w:t>entrar a esta parte si s</w:t>
-      </w:r>
-      <w:r>
-        <w:rPr>
-          <w:rFonts w:hAnsi="Calibri Light" w:cs="Calibri Light"/>
-        </w:rPr>
-        <w:t>e s</w:t>
-      </w:r>
-      <w:r>
-        <w:rPr>
-          <w:rFonts w:hAnsi="Calibri Light" w:cs="Calibri Light"/>
-        </w:rPr>
-        <w:t>ú</w:t>
-      </w:r>
-      <w:r>
-        <w:rPr>
-          <w:rFonts w:hAnsi="Calibri Light" w:cs="Calibri Light"/>
-        </w:rPr>
-        <w:t>per</w:t>
-      </w:r>
-      <w:r>
-        <w:rPr>
-          <w:rFonts w:ascii="Calibri Light" w:hAnsi="Calibri Light" w:cs="Calibri Light"/>
-        </w:rPr>
-        <w:t xml:space="preserve">a </w:t>
-      </w:r>
-      <w:r>
-        <w:rPr>
-          <w:rFonts w:hAnsi="Calibri Light" w:cs="Calibri Light"/>
-        </w:rPr>
-        <w:t xml:space="preserve">la </w:t>
-      </w:r>
-      <w:r>
-        <w:rPr>
-          <w:rFonts w:ascii="Calibri Light" w:hAnsi="Calibri Light" w:cs="Calibri Light"/>
-        </w:rPr>
-        <w:t>primera parte del juego.</w:t>
+          <w:rFonts w:asciiTheme="minorHAnsi" w:hAnsiTheme="minorHAnsi" w:cstheme="minorHAnsi"/>
+        </w:rPr>
+        <w:t xml:space="preserve"> que solo se podrá entrar a esta parte si se súpera la primera parte del juego.</w:t>
       </w:r>
     </w:p>
     <w:p>
@@ -1420,7 +1294,7 @@
                     </pic:cNvPicPr>
                   </pic:nvPicPr>
                   <pic:blipFill>
-                    <a:blip r:embed="rId6">
+                    <a:blip r:embed="rId7">
                       <a:grayscl/>
                       <a:biLevel thresh="50000"/>
                       <a:extLst>
@@ -1486,7 +1360,7 @@
                     </pic:cNvPicPr>
                   </pic:nvPicPr>
                   <pic:blipFill>
-                    <a:blip r:embed="rId7">
+                    <a:blip r:embed="rId8">
                       <a:extLst>
                         <a:ext uri="{28A0092B-C50C-407E-A947-70E740481C1C}">
                           <a14:useLocalDpi xmlns:a14="http://schemas.microsoft.com/office/drawing/2010/main" val="0"/>
@@ -1550,7 +1424,7 @@
                     </pic:cNvPicPr>
                   </pic:nvPicPr>
                   <pic:blipFill>
-                    <a:blip r:embed="rId8">
+                    <a:blip r:embed="rId9">
                       <a:extLst>
                         <a:ext uri="{28A0092B-C50C-407E-A947-70E740481C1C}">
                           <a14:useLocalDpi xmlns:a14="http://schemas.microsoft.com/office/drawing/2010/main" val="0"/>
@@ -1759,7 +1633,7 @@
                     </pic:cNvPicPr>
                   </pic:nvPicPr>
                   <pic:blipFill>
-                    <a:blip r:embed="rId9" cstate="print">
+                    <a:blip r:embed="rId10" cstate="print">
                       <a:extLst>
                         <a:ext uri="{28A0092B-C50C-407E-A947-70E740481C1C}">
                           <a14:useLocalDpi xmlns:a14="http://schemas.microsoft.com/office/drawing/2010/main" val="0"/>
@@ -1840,36 +1714,21 @@
     </w:p>
     <w:p>
       <w:pPr>
-        <w:ind w:firstLine="720"/>
-        <w:rPr>
-          <w:rFonts w:ascii="Calibri Light" w:hAnsi="Calibri Light" w:cs="Calibri Light"/>
-        </w:rPr>
-      </w:pPr>
-    </w:p>
-    <w:p>
-      <w:pPr>
-        <w:ind w:firstLine="720"/>
-        <w:rPr>
-          <w:rFonts w:ascii="Calibri Light" w:hAnsi="Calibri Light" w:cs="Calibri Light"/>
-        </w:rPr>
-      </w:pPr>
-    </w:p>
-    <w:p>
-      <w:pPr>
         <w:rPr>
           <w:rFonts w:hAnsi="Calibri Light" w:cs="Calibri Light"/>
           <w:b/>
           <w:bCs/>
         </w:rPr>
       </w:pPr>
-      <w:r>
+    </w:p>
+    <w:p>
+      <w:pPr>
         <w:rPr>
           <w:rFonts w:hAnsi="Calibri Light" w:cs="Calibri Light"/>
           <w:b/>
           <w:bCs/>
         </w:rPr>
-        <w:t>Diagrama de Clases</w:t>
-      </w:r>
+      </w:pPr>
     </w:p>
     <w:p>
       <w:pPr>
@@ -1883,47 +1742,82 @@
     <w:p>
       <w:pPr>
         <w:rPr>
+          <w:rFonts w:asciiTheme="minorHAnsi" w:hAnsiTheme="minorHAnsi" w:cstheme="minorHAnsi"/>
+          <w:b/>
+          <w:bCs/>
+          <w:sz w:val="32"/>
+          <w:szCs w:val="32"/>
+        </w:rPr>
+      </w:pPr>
+      <w:r>
+        <w:rPr>
+          <w:rFonts w:asciiTheme="minorHAnsi" w:hAnsiTheme="minorHAnsi" w:cstheme="minorHAnsi"/>
+          <w:b/>
+          <w:bCs/>
+          <w:sz w:val="32"/>
+          <w:szCs w:val="32"/>
+        </w:rPr>
+        <w:t>Nivel 1</w:t>
+      </w:r>
+    </w:p>
+    <w:p>
+      <w:pPr>
+        <w:rPr>
+          <w:rFonts w:asciiTheme="minorHAnsi" w:hAnsiTheme="minorHAnsi" w:cstheme="minorHAnsi"/>
+          <w:b/>
+          <w:bCs/>
+        </w:rPr>
+      </w:pPr>
+    </w:p>
+    <w:p>
+      <w:pPr>
+        <w:rPr>
+          <w:rFonts w:asciiTheme="minorHAnsi" w:hAnsiTheme="minorHAnsi" w:cstheme="minorHAnsi"/>
+          <w:b/>
+          <w:bCs/>
+          <w:sz w:val="24"/>
+          <w:szCs w:val="24"/>
+        </w:rPr>
+      </w:pPr>
+      <w:r>
+        <w:rPr>
+          <w:rFonts w:asciiTheme="minorHAnsi" w:hAnsiTheme="minorHAnsi" w:cstheme="minorHAnsi"/>
+          <w:b/>
+          <w:bCs/>
+          <w:sz w:val="24"/>
+          <w:szCs w:val="24"/>
+        </w:rPr>
+        <w:t>Diagrama de Clases</w:t>
+      </w:r>
+    </w:p>
+    <w:p>
+      <w:pPr>
+        <w:rPr>
           <w:rFonts w:hAnsi="Calibri Light" w:cs="Calibri Light"/>
           <w:b/>
           <w:bCs/>
         </w:rPr>
       </w:pPr>
-      <w:r>
+    </w:p>
+    <w:p>
+      <w:pPr>
         <w:rPr>
           <w:rFonts w:hAnsi="Calibri Light" w:cs="Calibri Light"/>
           <w:b/>
           <w:bCs/>
         </w:rPr>
-        <w:t>Nivel 1</w:t>
-      </w:r>
-    </w:p>
-    <w:p>
-      <w:pPr>
+      </w:pPr>
+      <w:r>
         <w:rPr>
           <w:rFonts w:hAnsi="Calibri Light" w:cs="Calibri Light"/>
           <w:b/>
           <w:bCs/>
-        </w:rPr>
-      </w:pPr>
-    </w:p>
-    <w:p>
-      <w:pPr>
-        <w:rPr>
-          <w:rFonts w:hAnsi="Calibri Light" w:cs="Calibri Light"/>
-          <w:b/>
-          <w:bCs/>
-        </w:rPr>
-      </w:pPr>
-      <w:r>
-        <w:rPr>
-          <w:rFonts w:hAnsi="Calibri Light" w:cs="Calibri Light"/>
-          <w:b/>
-          <w:bCs/>
+          <w:noProof/>
         </w:rPr>
         <w:drawing>
-          <wp:inline distT="0" distB="0" distL="0" distR="0" wp14:anchorId="7A0564A5" wp14:editId="563A0EA9">
-            <wp:extent cx="5612130" cy="2652395"/>
-            <wp:effectExtent l="0" t="0" r="7620" b="0"/>
+          <wp:inline distT="0" distB="0" distL="0" distR="0" wp14:anchorId="7A0564A5" wp14:editId="540AC2EF">
+            <wp:extent cx="6072996" cy="2870209"/>
+            <wp:effectExtent l="0" t="0" r="4445" b="6350"/>
             <wp:docPr id="174836990" name="Imagen 1" descr="Diagrama&#10;&#10;Descripción generada automáticamente"/>
             <wp:cNvGraphicFramePr>
               <a:graphicFrameLocks xmlns:a="http://schemas.openxmlformats.org/drawingml/2006/main" noChangeAspect="1"/>
@@ -1936,7 +1830,7 @@
                     <pic:cNvPicPr/>
                   </pic:nvPicPr>
                   <pic:blipFill>
-                    <a:blip r:embed="rId10"/>
+                    <a:blip r:embed="rId11"/>
                     <a:stretch>
                       <a:fillRect/>
                     </a:stretch>
@@ -1944,7 +1838,7 @@
                   <pic:spPr>
                     <a:xfrm>
                       <a:off x="0" y="0"/>
-                      <a:ext cx="5612130" cy="2652395"/>
+                      <a:ext cx="6087693" cy="2877155"/>
                     </a:xfrm>
                     <a:prstGeom prst="rect">
                       <a:avLst/>
@@ -1977,23 +1871,48 @@
     </w:p>
     <w:p>
       <w:pPr>
+        <w:rPr>
+          <w:rFonts w:hAnsi="Calibri Light" w:cs="Calibri Light"/>
+          <w:b/>
+          <w:bCs/>
+        </w:rPr>
+      </w:pPr>
+    </w:p>
+    <w:p>
+      <w:pPr>
+        <w:rPr>
+          <w:rFonts w:hAnsi="Calibri Light" w:cs="Calibri Light"/>
+          <w:b/>
+          <w:bCs/>
+        </w:rPr>
+      </w:pPr>
+    </w:p>
+    <w:p>
+      <w:pPr>
         <w:spacing w:line="240" w:lineRule="auto"/>
         <w:rPr>
-          <w:rFonts w:ascii="Times New Roman" w:eastAsia="Times New Roman" w:hAnsi="Times New Roman" w:cs="Times New Roman"/>
-        </w:rPr>
-      </w:pPr>
-      <w:r>
-        <w:rPr>
-          <w:rFonts w:eastAsia="Times New Roman"/>
+          <w:rFonts w:asciiTheme="minorHAnsi" w:eastAsia="Times New Roman" w:hAnsiTheme="minorHAnsi" w:cstheme="minorHAnsi"/>
+          <w:b/>
+          <w:bCs/>
+        </w:rPr>
+      </w:pPr>
+      <w:r>
+        <w:rPr>
+          <w:rFonts w:asciiTheme="minorHAnsi" w:eastAsia="Times New Roman" w:hAnsiTheme="minorHAnsi" w:cstheme="minorHAnsi"/>
+          <w:b/>
+          <w:bCs/>
           <w:color w:val="000000"/>
-          <w:sz w:val="30"/>
-          <w:szCs w:val="30"/>
-        </w:rPr>
+          <w:sz w:val="24"/>
+          <w:szCs w:val="24"/>
+        </w:rPr>
+        <w:lastRenderedPageBreak/>
         <w:t>Análisis:</w:t>
       </w:r>
       <w:r>
         <w:rPr>
-          <w:rFonts w:eastAsia="Times New Roman"/>
+          <w:rFonts w:asciiTheme="minorHAnsi" w:eastAsia="Times New Roman" w:hAnsiTheme="minorHAnsi" w:cstheme="minorHAnsi"/>
+          <w:b/>
+          <w:bCs/>
           <w:color w:val="000000"/>
         </w:rPr>
         <w:br/>
@@ -2003,13 +1922,13 @@
       <w:pPr>
         <w:spacing w:line="240" w:lineRule="auto"/>
         <w:rPr>
-          <w:rFonts w:eastAsia="Times New Roman"/>
+          <w:rFonts w:asciiTheme="minorHAnsi" w:eastAsia="Times New Roman" w:hAnsiTheme="minorHAnsi" w:cstheme="minorHAnsi"/>
           <w:color w:val="000000"/>
         </w:rPr>
       </w:pPr>
       <w:r>
         <w:rPr>
-          <w:rFonts w:eastAsia="Times New Roman"/>
+          <w:rFonts w:asciiTheme="minorHAnsi" w:eastAsia="Times New Roman" w:hAnsiTheme="minorHAnsi" w:cstheme="minorHAnsi"/>
           <w:color w:val="000000"/>
         </w:rPr>
         <w:t>Para el desarrollo del primer nivel se siguió los siguientes pasos:</w:t>
@@ -2019,7 +1938,7 @@
       <w:pPr>
         <w:spacing w:line="240" w:lineRule="auto"/>
         <w:rPr>
-          <w:rFonts w:eastAsia="Times New Roman"/>
+          <w:rFonts w:asciiTheme="minorHAnsi" w:eastAsia="Times New Roman" w:hAnsiTheme="minorHAnsi" w:cstheme="minorHAnsi"/>
           <w:color w:val="000000"/>
         </w:rPr>
       </w:pPr>
@@ -2033,7 +1952,7 @@
         </w:numPr>
         <w:spacing w:after="0" w:line="240" w:lineRule="auto"/>
         <w:rPr>
-          <w:rFonts w:ascii="Times New Roman" w:eastAsia="Times New Roman" w:hAnsi="Times New Roman" w:cs="Times New Roman"/>
+          <w:rFonts w:eastAsia="Times New Roman" w:cstheme="minorHAnsi"/>
           <w:kern w:val="0"/>
           <w:lang w:eastAsia="es-CO"/>
           <w14:ligatures w14:val="none"/>
@@ -2041,7 +1960,7 @@
       </w:pPr>
       <w:r>
         <w:rPr>
-          <w:rFonts w:ascii="Times New Roman" w:eastAsia="Times New Roman" w:hAnsi="Times New Roman" w:cs="Times New Roman"/>
+          <w:rFonts w:eastAsia="Times New Roman" w:cstheme="minorHAnsi"/>
           <w:kern w:val="0"/>
           <w:lang w:eastAsia="es-CO"/>
           <w14:ligatures w14:val="none"/>
@@ -2058,7 +1977,7 @@
         </w:numPr>
         <w:spacing w:after="0" w:line="240" w:lineRule="auto"/>
         <w:rPr>
-          <w:rFonts w:ascii="Times New Roman" w:eastAsia="Times New Roman" w:hAnsi="Times New Roman" w:cs="Times New Roman"/>
+          <w:rFonts w:eastAsia="Times New Roman" w:cstheme="minorHAnsi"/>
           <w:kern w:val="0"/>
           <w:lang w:eastAsia="es-CO"/>
           <w14:ligatures w14:val="none"/>
@@ -2066,7 +1985,7 @@
       </w:pPr>
       <w:r>
         <w:rPr>
-          <w:rFonts w:ascii="Times New Roman" w:eastAsia="Times New Roman" w:hAnsi="Times New Roman" w:cs="Times New Roman"/>
+          <w:rFonts w:eastAsia="Times New Roman" w:cstheme="minorHAnsi"/>
           <w:kern w:val="0"/>
           <w:lang w:eastAsia="es-CO"/>
           <w14:ligatures w14:val="none"/>
@@ -2083,7 +2002,7 @@
         </w:numPr>
         <w:spacing w:after="0" w:line="240" w:lineRule="auto"/>
         <w:rPr>
-          <w:rFonts w:ascii="Times New Roman" w:eastAsia="Times New Roman" w:hAnsi="Times New Roman" w:cs="Times New Roman"/>
+          <w:rFonts w:eastAsia="Times New Roman" w:cstheme="minorHAnsi"/>
           <w:kern w:val="0"/>
           <w:lang w:eastAsia="es-CO"/>
           <w14:ligatures w14:val="none"/>
@@ -2091,7 +2010,7 @@
       </w:pPr>
       <w:r>
         <w:rPr>
-          <w:rFonts w:ascii="Times New Roman" w:eastAsia="Times New Roman" w:hAnsi="Times New Roman" w:cs="Times New Roman"/>
+          <w:rFonts w:eastAsia="Times New Roman" w:cstheme="minorHAnsi"/>
           <w:kern w:val="0"/>
           <w:lang w:eastAsia="es-CO"/>
           <w14:ligatures w14:val="none"/>
@@ -2108,7 +2027,7 @@
         </w:numPr>
         <w:spacing w:after="0" w:line="240" w:lineRule="auto"/>
         <w:rPr>
-          <w:rFonts w:ascii="Times New Roman" w:eastAsia="Times New Roman" w:hAnsi="Times New Roman" w:cs="Times New Roman"/>
+          <w:rFonts w:eastAsia="Times New Roman" w:cstheme="minorHAnsi"/>
           <w:kern w:val="0"/>
           <w:lang w:eastAsia="es-CO"/>
           <w14:ligatures w14:val="none"/>
@@ -2116,12 +2035,11 @@
       </w:pPr>
       <w:r>
         <w:rPr>
-          <w:rFonts w:ascii="Times New Roman" w:eastAsia="Times New Roman" w:hAnsi="Times New Roman" w:cs="Times New Roman"/>
+          <w:rFonts w:eastAsia="Times New Roman" w:cstheme="minorHAnsi"/>
           <w:kern w:val="0"/>
           <w:lang w:eastAsia="es-CO"/>
           <w14:ligatures w14:val="none"/>
         </w:rPr>
-        <w:lastRenderedPageBreak/>
         <w:t>Realizar realimentación de la información</w:t>
       </w:r>
     </w:p>
@@ -2130,7 +2048,7 @@
         <w:pStyle w:val="Prrafodelista"/>
         <w:spacing w:after="0" w:line="240" w:lineRule="auto"/>
         <w:rPr>
-          <w:rFonts w:ascii="Times New Roman" w:eastAsia="Times New Roman" w:hAnsi="Times New Roman" w:cs="Times New Roman"/>
+          <w:rFonts w:eastAsia="Times New Roman" w:cstheme="minorHAnsi"/>
           <w:kern w:val="0"/>
           <w:lang w:eastAsia="es-CO"/>
           <w14:ligatures w14:val="none"/>
@@ -2141,99 +2059,93 @@
       <w:pPr>
         <w:spacing w:line="240" w:lineRule="auto"/>
         <w:rPr>
-          <w:rFonts w:eastAsia="Times New Roman"/>
+          <w:rFonts w:asciiTheme="minorHAnsi" w:eastAsia="Times New Roman" w:hAnsiTheme="minorHAnsi" w:cstheme="minorHAnsi"/>
           <w:color w:val="000000"/>
         </w:rPr>
       </w:pPr>
       <w:r>
         <w:rPr>
-          <w:rFonts w:eastAsia="Times New Roman"/>
+          <w:rFonts w:asciiTheme="minorHAnsi" w:eastAsia="Times New Roman" w:hAnsiTheme="minorHAnsi" w:cstheme="minorHAnsi"/>
           <w:color w:val="000000"/>
         </w:rPr>
         <w:t xml:space="preserve">Teniendo en cuenta que al </w:t>
       </w:r>
-      <w:proofErr w:type="gramStart"/>
-      <w:r>
-        <w:rPr>
-          <w:rFonts w:eastAsia="Times New Roman"/>
+      <w:r>
+        <w:rPr>
+          <w:rFonts w:asciiTheme="minorHAnsi" w:eastAsia="Times New Roman" w:hAnsiTheme="minorHAnsi" w:cstheme="minorHAnsi"/>
           <w:color w:val="000000"/>
         </w:rPr>
-        <w:t>realizar  esta</w:t>
-      </w:r>
-      <w:proofErr w:type="gramEnd"/>
-      <w:r>
-        <w:rPr>
-          <w:rFonts w:eastAsia="Times New Roman"/>
+        <w:t>realizar esta</w:t>
+      </w:r>
+      <w:r>
+        <w:rPr>
+          <w:rFonts w:asciiTheme="minorHAnsi" w:eastAsia="Times New Roman" w:hAnsiTheme="minorHAnsi" w:cstheme="minorHAnsi"/>
           <w:color w:val="000000"/>
         </w:rPr>
         <w:t xml:space="preserve"> tarea se nos </w:t>
       </w:r>
-      <w:proofErr w:type="spellStart"/>
-      <w:r>
-        <w:rPr>
-          <w:rFonts w:eastAsia="Times New Roman"/>
+      <w:r>
+        <w:rPr>
+          <w:rFonts w:asciiTheme="minorHAnsi" w:eastAsia="Times New Roman" w:hAnsiTheme="minorHAnsi" w:cstheme="minorHAnsi"/>
           <w:color w:val="000000"/>
         </w:rPr>
-        <w:t>específico</w:t>
-      </w:r>
-      <w:proofErr w:type="spellEnd"/>
-      <w:r>
-        <w:rPr>
-          <w:rFonts w:eastAsia="Times New Roman"/>
+        <w:t>especificó</w:t>
+      </w:r>
+      <w:r>
+        <w:rPr>
+          <w:rFonts w:asciiTheme="minorHAnsi" w:eastAsia="Times New Roman" w:hAnsiTheme="minorHAnsi" w:cstheme="minorHAnsi"/>
           <w:color w:val="000000"/>
         </w:rPr>
-        <w:t xml:space="preserve"> utilizar la programación orientada  a</w:t>
-      </w:r>
-      <w:r>
-        <w:rPr>
-          <w:rFonts w:eastAsia="Times New Roman"/>
+        <w:t xml:space="preserve"> utilizar la programación </w:t>
+      </w:r>
+      <w:r>
+        <w:rPr>
+          <w:rFonts w:asciiTheme="minorHAnsi" w:eastAsia="Times New Roman" w:hAnsiTheme="minorHAnsi" w:cstheme="minorHAnsi"/>
           <w:color w:val="000000"/>
         </w:rPr>
-        <w:t xml:space="preserve"> </w:t>
-      </w:r>
-      <w:r>
-        <w:rPr>
-          <w:rFonts w:eastAsia="Times New Roman"/>
+        <w:t>orientada a</w:t>
+      </w:r>
+      <w:r>
+        <w:rPr>
+          <w:rFonts w:asciiTheme="minorHAnsi" w:eastAsia="Times New Roman" w:hAnsiTheme="minorHAnsi" w:cstheme="minorHAnsi"/>
           <w:color w:val="000000"/>
         </w:rPr>
-        <w:t xml:space="preserve">objetos, se </w:t>
-      </w:r>
-      <w:proofErr w:type="spellStart"/>
-      <w:r>
-        <w:rPr>
-          <w:rFonts w:eastAsia="Times New Roman"/>
+        <w:t xml:space="preserve"> objetos, se </w:t>
+      </w:r>
+      <w:r>
+        <w:rPr>
+          <w:rFonts w:asciiTheme="minorHAnsi" w:eastAsia="Times New Roman" w:hAnsiTheme="minorHAnsi" w:cstheme="minorHAnsi"/>
           <w:color w:val="000000"/>
         </w:rPr>
-        <w:t>llego</w:t>
-      </w:r>
-      <w:proofErr w:type="spellEnd"/>
-      <w:r>
-        <w:rPr>
-          <w:rFonts w:eastAsia="Times New Roman"/>
+        <w:t>llegó</w:t>
+      </w:r>
+      <w:r>
+        <w:rPr>
+          <w:rFonts w:asciiTheme="minorHAnsi" w:eastAsia="Times New Roman" w:hAnsiTheme="minorHAnsi" w:cstheme="minorHAnsi"/>
           <w:color w:val="000000"/>
         </w:rPr>
         <w:t xml:space="preserve"> a la conclusión de utilizar </w:t>
       </w:r>
       <w:r>
         <w:rPr>
-          <w:rFonts w:eastAsia="Times New Roman"/>
+          <w:rFonts w:asciiTheme="minorHAnsi" w:eastAsia="Times New Roman" w:hAnsiTheme="minorHAnsi" w:cstheme="minorHAnsi"/>
           <w:color w:val="000000"/>
         </w:rPr>
-        <w:t xml:space="preserve">este </w:t>
-      </w:r>
-      <w:r>
-        <w:rPr>
-          <w:rFonts w:eastAsia="Times New Roman"/>
+        <w:t>este método</w:t>
+      </w:r>
+      <w:r>
+        <w:rPr>
+          <w:rFonts w:asciiTheme="minorHAnsi" w:eastAsia="Times New Roman" w:hAnsiTheme="minorHAnsi" w:cstheme="minorHAnsi"/>
           <w:color w:val="000000"/>
         </w:rPr>
-        <w:t xml:space="preserve"> método el cual permite la interacción de varios objetos en un espacio determinado</w:t>
+        <w:t xml:space="preserve"> el cual permite la interacción de varios objetos en un espacio determinado</w:t>
       </w:r>
     </w:p>
     <w:p>
       <w:pPr>
         <w:spacing w:line="240" w:lineRule="auto"/>
         <w:rPr>
-          <w:rFonts w:eastAsia="Times New Roman"/>
+          <w:rFonts w:asciiTheme="minorHAnsi" w:eastAsia="Times New Roman" w:hAnsiTheme="minorHAnsi" w:cstheme="minorHAnsi"/>
           <w:color w:val="000000"/>
         </w:rPr>
       </w:pPr>
@@ -2242,18 +2154,31 @@
       <w:pPr>
         <w:spacing w:line="240" w:lineRule="auto"/>
         <w:rPr>
-          <w:rFonts w:eastAsia="Times New Roman"/>
+          <w:rFonts w:asciiTheme="minorHAnsi" w:eastAsia="Times New Roman" w:hAnsiTheme="minorHAnsi" w:cstheme="minorHAnsi"/>
           <w:color w:val="000000"/>
-          <w:sz w:val="30"/>
-          <w:szCs w:val="30"/>
-        </w:rPr>
-      </w:pPr>
-      <w:r>
-        <w:rPr>
-          <w:rFonts w:eastAsia="Times New Roman"/>
+        </w:rPr>
+      </w:pPr>
+    </w:p>
+    <w:p>
+      <w:pPr>
+        <w:spacing w:line="240" w:lineRule="auto"/>
+        <w:rPr>
+          <w:rFonts w:asciiTheme="minorHAnsi" w:eastAsia="Times New Roman" w:hAnsiTheme="minorHAnsi" w:cstheme="minorHAnsi"/>
+          <w:b/>
+          <w:bCs/>
           <w:color w:val="000000"/>
-          <w:sz w:val="30"/>
-          <w:szCs w:val="30"/>
+          <w:sz w:val="24"/>
+          <w:szCs w:val="24"/>
+        </w:rPr>
+      </w:pPr>
+      <w:r>
+        <w:rPr>
+          <w:rFonts w:asciiTheme="minorHAnsi" w:eastAsia="Times New Roman" w:hAnsiTheme="minorHAnsi" w:cstheme="minorHAnsi"/>
+          <w:b/>
+          <w:bCs/>
+          <w:color w:val="000000"/>
+          <w:sz w:val="24"/>
+          <w:szCs w:val="24"/>
         </w:rPr>
         <w:t>Creación de los objetos</w:t>
       </w:r>
@@ -2262,7 +2187,7 @@
       <w:pPr>
         <w:spacing w:line="240" w:lineRule="auto"/>
         <w:rPr>
-          <w:rFonts w:eastAsia="Times New Roman"/>
+          <w:rFonts w:asciiTheme="minorHAnsi" w:eastAsia="Times New Roman" w:hAnsiTheme="minorHAnsi" w:cstheme="minorHAnsi"/>
           <w:color w:val="000000"/>
         </w:rPr>
       </w:pPr>
@@ -2271,12 +2196,12 @@
       <w:pPr>
         <w:spacing w:line="240" w:lineRule="auto"/>
         <w:rPr>
-          <w:rFonts w:ascii="Times New Roman" w:eastAsia="Times New Roman" w:hAnsi="Times New Roman" w:cs="Times New Roman"/>
-        </w:rPr>
-      </w:pPr>
-      <w:r>
-        <w:rPr>
-          <w:rFonts w:ascii="Times New Roman" w:eastAsia="Times New Roman" w:hAnsi="Times New Roman" w:cs="Times New Roman"/>
+          <w:rFonts w:asciiTheme="minorHAnsi" w:eastAsia="Times New Roman" w:hAnsiTheme="minorHAnsi" w:cstheme="minorHAnsi"/>
+        </w:rPr>
+      </w:pPr>
+      <w:r>
+        <w:rPr>
+          <w:rFonts w:asciiTheme="minorHAnsi" w:eastAsia="Times New Roman" w:hAnsiTheme="minorHAnsi" w:cstheme="minorHAnsi"/>
         </w:rPr>
         <w:t>En esta parte nos encargamos realizar las siguientes clases.</w:t>
       </w:r>
@@ -2285,7 +2210,7 @@
       <w:pPr>
         <w:spacing w:line="240" w:lineRule="auto"/>
         <w:rPr>
-          <w:rFonts w:ascii="Times New Roman" w:eastAsia="Times New Roman" w:hAnsi="Times New Roman" w:cs="Times New Roman"/>
+          <w:rFonts w:asciiTheme="minorHAnsi" w:eastAsia="Times New Roman" w:hAnsiTheme="minorHAnsi" w:cstheme="minorHAnsi"/>
         </w:rPr>
       </w:pPr>
     </w:p>
@@ -2298,7 +2223,7 @@
         </w:numPr>
         <w:spacing w:after="0" w:line="240" w:lineRule="auto"/>
         <w:rPr>
-          <w:rFonts w:ascii="Times New Roman" w:eastAsia="Times New Roman" w:hAnsi="Times New Roman" w:cs="Times New Roman"/>
+          <w:rFonts w:eastAsia="Times New Roman" w:cstheme="minorHAnsi"/>
           <w:kern w:val="0"/>
           <w:lang w:eastAsia="es-CO"/>
           <w14:ligatures w14:val="none"/>
@@ -2306,7 +2231,7 @@
       </w:pPr>
       <w:r>
         <w:rPr>
-          <w:rFonts w:ascii="Times New Roman" w:eastAsia="Times New Roman" w:hAnsi="Times New Roman" w:cs="Times New Roman"/>
+          <w:rFonts w:eastAsia="Times New Roman" w:cstheme="minorHAnsi"/>
           <w:kern w:val="0"/>
           <w:lang w:eastAsia="es-CO"/>
           <w14:ligatures w14:val="none"/>
@@ -2323,7 +2248,7 @@
         </w:numPr>
         <w:spacing w:after="0" w:line="240" w:lineRule="auto"/>
         <w:rPr>
-          <w:rFonts w:ascii="Times New Roman" w:eastAsia="Times New Roman" w:hAnsi="Times New Roman" w:cs="Times New Roman"/>
+          <w:rFonts w:eastAsia="Times New Roman" w:cstheme="minorHAnsi"/>
           <w:kern w:val="0"/>
           <w:lang w:eastAsia="es-CO"/>
           <w14:ligatures w14:val="none"/>
@@ -2331,7 +2256,7 @@
       </w:pPr>
       <w:r>
         <w:rPr>
-          <w:rFonts w:ascii="Times New Roman" w:eastAsia="Times New Roman" w:hAnsi="Times New Roman" w:cs="Times New Roman"/>
+          <w:rFonts w:eastAsia="Times New Roman" w:cstheme="minorHAnsi"/>
           <w:kern w:val="0"/>
           <w:lang w:eastAsia="es-CO"/>
           <w14:ligatures w14:val="none"/>
@@ -2348,7 +2273,7 @@
         </w:numPr>
         <w:spacing w:after="0" w:line="240" w:lineRule="auto"/>
         <w:rPr>
-          <w:rFonts w:ascii="Times New Roman" w:eastAsia="Times New Roman" w:hAnsi="Times New Roman" w:cs="Times New Roman"/>
+          <w:rFonts w:eastAsia="Times New Roman" w:cstheme="minorHAnsi"/>
           <w:kern w:val="0"/>
           <w:lang w:eastAsia="es-CO"/>
           <w14:ligatures w14:val="none"/>
@@ -2356,7 +2281,7 @@
       </w:pPr>
       <w:r>
         <w:rPr>
-          <w:rFonts w:ascii="Times New Roman" w:eastAsia="Times New Roman" w:hAnsi="Times New Roman" w:cs="Times New Roman"/>
+          <w:rFonts w:eastAsia="Times New Roman" w:cstheme="minorHAnsi"/>
           <w:kern w:val="0"/>
           <w:lang w:eastAsia="es-CO"/>
           <w14:ligatures w14:val="none"/>
@@ -2373,7 +2298,7 @@
         </w:numPr>
         <w:spacing w:after="0" w:line="240" w:lineRule="auto"/>
         <w:rPr>
-          <w:rFonts w:ascii="Times New Roman" w:eastAsia="Times New Roman" w:hAnsi="Times New Roman" w:cs="Times New Roman"/>
+          <w:rFonts w:eastAsia="Times New Roman" w:cstheme="minorHAnsi"/>
           <w:kern w:val="0"/>
           <w:lang w:eastAsia="es-CO"/>
           <w14:ligatures w14:val="none"/>
@@ -2381,7 +2306,7 @@
       </w:pPr>
       <w:r>
         <w:rPr>
-          <w:rFonts w:ascii="Times New Roman" w:eastAsia="Times New Roman" w:hAnsi="Times New Roman" w:cs="Times New Roman"/>
+          <w:rFonts w:eastAsia="Times New Roman" w:cstheme="minorHAnsi"/>
           <w:kern w:val="0"/>
           <w:lang w:eastAsia="es-CO"/>
           <w14:ligatures w14:val="none"/>
@@ -2393,92 +2318,261 @@
       <w:pPr>
         <w:spacing w:line="240" w:lineRule="auto"/>
         <w:rPr>
-          <w:rFonts w:ascii="Times New Roman" w:eastAsia="Times New Roman" w:hAnsi="Times New Roman" w:cs="Times New Roman"/>
-        </w:rPr>
-      </w:pPr>
-    </w:p>
-    <w:p>
-      <w:r>
+          <w:rFonts w:asciiTheme="minorHAnsi" w:eastAsia="Times New Roman" w:hAnsiTheme="minorHAnsi" w:cstheme="minorHAnsi"/>
+        </w:rPr>
+      </w:pPr>
+    </w:p>
+    <w:p>
+      <w:pPr>
+        <w:rPr>
+          <w:rFonts w:asciiTheme="minorHAnsi" w:hAnsiTheme="minorHAnsi" w:cstheme="minorHAnsi"/>
+        </w:rPr>
+      </w:pPr>
+      <w:r>
+        <w:rPr>
+          <w:rFonts w:asciiTheme="minorHAnsi" w:hAnsiTheme="minorHAnsi" w:cstheme="minorHAnsi"/>
+        </w:rPr>
         <w:t xml:space="preserve">En este punto no se </w:t>
       </w:r>
-      <w:proofErr w:type="spellStart"/>
-      <w:r>
-        <w:t>realizo</w:t>
-      </w:r>
-      <w:proofErr w:type="spellEnd"/>
-      <w:r>
+      <w:r>
+        <w:rPr>
+          <w:rFonts w:asciiTheme="minorHAnsi" w:hAnsiTheme="minorHAnsi" w:cstheme="minorHAnsi"/>
+        </w:rPr>
+        <w:t>realizó</w:t>
+      </w:r>
+      <w:r>
+        <w:rPr>
+          <w:rFonts w:asciiTheme="minorHAnsi" w:hAnsiTheme="minorHAnsi" w:cstheme="minorHAnsi"/>
+        </w:rPr>
         <w:t xml:space="preserve"> un análisis tan detallado de cada uno de los objetos porque ya estaban pensados con anterioridad así que mayormente nos encargamos de la creación de cada uno de estos objetos dándole a cada uno cualidades y características propias del objeto teniendo en cuenta de que clase va a heredar los objetos y que tipo de datos van a utilizar los objetos, la única excepción en este caso fue el comportamiento y las físicas  del barco el cual es manejado con las teclas ya definidas anteriormente.</w:t>
       </w:r>
     </w:p>
-    <w:p/>
-    <w:p>
-      <w:pPr>
-        <w:rPr>
+    <w:p>
+      <w:pPr>
+        <w:rPr>
+          <w:rFonts w:asciiTheme="minorHAnsi" w:hAnsiTheme="minorHAnsi" w:cstheme="minorHAnsi"/>
+          <w:u w:val="single"/>
+        </w:rPr>
+      </w:pPr>
+    </w:p>
+    <w:p>
+      <w:pPr>
+        <w:rPr>
+          <w:rFonts w:asciiTheme="minorHAnsi" w:hAnsiTheme="minorHAnsi" w:cstheme="minorHAnsi"/>
+        </w:rPr>
+      </w:pPr>
+    </w:p>
+    <w:p>
+      <w:pPr>
+        <w:rPr>
+          <w:rFonts w:asciiTheme="minorHAnsi" w:hAnsiTheme="minorHAnsi" w:cstheme="minorHAnsi"/>
+          <w:b/>
+          <w:bCs/>
+          <w:sz w:val="24"/>
+          <w:szCs w:val="24"/>
+        </w:rPr>
+      </w:pPr>
+      <w:r>
+        <w:rPr>
+          <w:rFonts w:asciiTheme="minorHAnsi" w:hAnsiTheme="minorHAnsi" w:cstheme="minorHAnsi"/>
+          <w:b/>
+          <w:bCs/>
+          <w:sz w:val="24"/>
+          <w:szCs w:val="24"/>
+        </w:rPr>
+        <w:t>Creación del Ambiente</w:t>
+      </w:r>
+    </w:p>
+    <w:p>
+      <w:pPr>
+        <w:rPr>
+          <w:rFonts w:asciiTheme="minorHAnsi" w:hAnsiTheme="minorHAnsi" w:cstheme="minorHAnsi"/>
           <w:sz w:val="30"/>
           <w:szCs w:val="30"/>
         </w:rPr>
       </w:pPr>
-      <w:r>
-        <w:rPr>
+    </w:p>
+    <w:p>
+      <w:pPr>
+        <w:rPr>
+          <w:rFonts w:asciiTheme="minorHAnsi" w:hAnsiTheme="minorHAnsi" w:cstheme="minorHAnsi"/>
+        </w:rPr>
+      </w:pPr>
+      <w:r>
+        <w:rPr>
+          <w:rFonts w:asciiTheme="minorHAnsi" w:hAnsiTheme="minorHAnsi" w:cstheme="minorHAnsi"/>
+        </w:rPr>
+        <w:t xml:space="preserve">Se crea un espacio en el cual los objetos ya creados van a ser </w:t>
+      </w:r>
+      <w:r>
+        <w:rPr>
+          <w:rFonts w:asciiTheme="minorHAnsi" w:hAnsiTheme="minorHAnsi" w:cstheme="minorHAnsi"/>
+        </w:rPr>
+        <w:t>introducidos, se</w:t>
+      </w:r>
+      <w:r>
+        <w:rPr>
+          <w:rFonts w:asciiTheme="minorHAnsi" w:hAnsiTheme="minorHAnsi" w:cstheme="minorHAnsi"/>
+        </w:rPr>
+        <w:t xml:space="preserve"> realiza la implementación de las características de un ambiente ya definido anteriormente e y como este ambiente va a afectar al comportamiento de dichos objetos que se encuentra en el ambiente.  El ambiente se realiza la creación y la eliminación de los objetos que van a interactuar en el mismo, teniendo así que el ambiente es el encargado de la creación y eliminación de los objetos que están en </w:t>
+      </w:r>
+      <w:r>
+        <w:rPr>
+          <w:rFonts w:asciiTheme="minorHAnsi" w:hAnsiTheme="minorHAnsi" w:cstheme="minorHAnsi"/>
+        </w:rPr>
+        <w:t>él</w:t>
+      </w:r>
+      <w:r>
+        <w:rPr>
+          <w:rFonts w:asciiTheme="minorHAnsi" w:hAnsiTheme="minorHAnsi" w:cstheme="minorHAnsi"/>
+        </w:rPr>
+        <w:t xml:space="preserve">, pero el comportamiento es plenamente del objete mismo, también se definen un espacio </w:t>
+      </w:r>
+      <w:r>
+        <w:rPr>
+          <w:rFonts w:asciiTheme="minorHAnsi" w:hAnsiTheme="minorHAnsi" w:cstheme="minorHAnsi"/>
+        </w:rPr>
+        <w:t>específico</w:t>
+      </w:r>
+      <w:r>
+        <w:rPr>
+          <w:rFonts w:asciiTheme="minorHAnsi" w:hAnsiTheme="minorHAnsi" w:cstheme="minorHAnsi"/>
+        </w:rPr>
+        <w:t xml:space="preserve"> delimitando el área de interacción de los objetos a una zona.  En este caso fue un ambiente marítimo de guerra en el cual se encuentran barcos, bombas y aviones. </w:t>
+      </w:r>
+    </w:p>
+    <w:p>
+      <w:pPr>
+        <w:rPr>
+          <w:rFonts w:asciiTheme="minorHAnsi" w:hAnsiTheme="minorHAnsi" w:cstheme="minorHAnsi"/>
           <w:sz w:val="30"/>
           <w:szCs w:val="30"/>
         </w:rPr>
-        <w:t>Creación del Ambiente</w:t>
-      </w:r>
-    </w:p>
-    <w:p>
-      <w:pPr>
-        <w:rPr>
+      </w:pPr>
+    </w:p>
+    <w:p>
+      <w:pPr>
+        <w:rPr>
+          <w:rFonts w:asciiTheme="minorHAnsi" w:hAnsiTheme="minorHAnsi" w:cstheme="minorHAnsi"/>
+          <w:b/>
+          <w:bCs/>
+          <w:sz w:val="24"/>
+          <w:szCs w:val="24"/>
+        </w:rPr>
+      </w:pPr>
+      <w:r>
+        <w:rPr>
+          <w:rFonts w:asciiTheme="minorHAnsi" w:hAnsiTheme="minorHAnsi" w:cstheme="minorHAnsi"/>
+          <w:b/>
+          <w:bCs/>
+          <w:sz w:val="24"/>
+          <w:szCs w:val="24"/>
+        </w:rPr>
+        <w:t>Creación de las Interacciones entre objetos</w:t>
+      </w:r>
+    </w:p>
+    <w:p>
+      <w:pPr>
+        <w:rPr>
+          <w:rFonts w:asciiTheme="minorHAnsi" w:hAnsiTheme="minorHAnsi" w:cstheme="minorHAnsi"/>
           <w:sz w:val="30"/>
           <w:szCs w:val="30"/>
         </w:rPr>
       </w:pPr>
     </w:p>
     <w:p>
-      <w:r>
-        <w:t xml:space="preserve">Se crea un espacio en el cual los objetos ya creados van a ser </w:t>
-      </w:r>
-      <w:proofErr w:type="gramStart"/>
-      <w:r>
-        <w:t>introducidos,  se</w:t>
-      </w:r>
-      <w:proofErr w:type="gramEnd"/>
-      <w:r>
-        <w:t xml:space="preserve"> realiza la implementación de las características de un ambiente ya definido anteriormente e y como este ambiente va a afectar al comportamiento de dichos objetos que se encuentra en el ambiente.  El ambiente se realiza la creación y la eliminación de los objetos que van a interactuar en el mismo, teniendo así que el ambiente es el encargado de la creación y eliminación de los objetos que están en </w:t>
-      </w:r>
-      <w:proofErr w:type="spellStart"/>
-      <w:r>
-        <w:t>el</w:t>
-      </w:r>
-      <w:proofErr w:type="spellEnd"/>
-      <w:r>
-        <w:t xml:space="preserve">, pero el comportamiento es plenamente del objete mismo, también se definen un espacio </w:t>
-      </w:r>
-      <w:proofErr w:type="spellStart"/>
-      <w:r>
-        <w:t>especifico</w:t>
-      </w:r>
-      <w:proofErr w:type="spellEnd"/>
-      <w:r>
-        <w:t xml:space="preserve"> delimitando el área de interacción de los objetos a una zona.  En este caso fue un ambiente marítimo de guerra en el cual se encuentran barcos, bombas y aviones. </w:t>
-      </w:r>
-    </w:p>
-    <w:p/>
-    <w:p>
-      <w:pPr>
-        <w:pStyle w:val="Prrafodelista"/>
-        <w:numPr>
-          <w:ilvl w:val="0"/>
-          <w:numId w:val="4"/>
-        </w:numPr>
-      </w:pPr>
-      <w:r>
-        <w:t>Nivel1</w:t>
-      </w:r>
-    </w:p>
-    <w:p>
-      <w:pPr>
-        <w:rPr>
+      <w:pPr>
+        <w:rPr>
+          <w:rFonts w:asciiTheme="minorHAnsi" w:hAnsiTheme="minorHAnsi" w:cstheme="minorHAnsi"/>
+        </w:rPr>
+      </w:pPr>
+      <w:r>
+        <w:rPr>
+          <w:rFonts w:asciiTheme="minorHAnsi" w:hAnsiTheme="minorHAnsi" w:cstheme="minorHAnsi"/>
+        </w:rPr>
+        <w:t xml:space="preserve">Después de poner a todos los objetos en un espacio para que puedan interactuar, se </w:t>
+      </w:r>
+      <w:r>
+        <w:rPr>
+          <w:rFonts w:asciiTheme="minorHAnsi" w:hAnsiTheme="minorHAnsi" w:cstheme="minorHAnsi"/>
+        </w:rPr>
+        <w:t>tomó</w:t>
+      </w:r>
+      <w:r>
+        <w:rPr>
+          <w:rFonts w:asciiTheme="minorHAnsi" w:hAnsiTheme="minorHAnsi" w:cstheme="minorHAnsi"/>
+        </w:rPr>
+        <w:t xml:space="preserve"> cada objeto y se </w:t>
+      </w:r>
+      <w:r>
+        <w:rPr>
+          <w:rFonts w:asciiTheme="minorHAnsi" w:hAnsiTheme="minorHAnsi" w:cstheme="minorHAnsi"/>
+        </w:rPr>
+        <w:t>trabajó</w:t>
+      </w:r>
+      <w:r>
+        <w:rPr>
+          <w:rFonts w:asciiTheme="minorHAnsi" w:hAnsiTheme="minorHAnsi" w:cstheme="minorHAnsi"/>
+        </w:rPr>
+        <w:t xml:space="preserve"> las interacciones que </w:t>
+      </w:r>
+      <w:r>
+        <w:rPr>
+          <w:rFonts w:asciiTheme="minorHAnsi" w:hAnsiTheme="minorHAnsi" w:cstheme="minorHAnsi"/>
+        </w:rPr>
+        <w:t>tenía</w:t>
+      </w:r>
+      <w:r>
+        <w:rPr>
+          <w:rFonts w:asciiTheme="minorHAnsi" w:hAnsiTheme="minorHAnsi" w:cstheme="minorHAnsi"/>
+        </w:rPr>
+        <w:t xml:space="preserve"> este frente a los otros, en mayor parte fue el trabajo en las colisiones con otros objetos porque la interacción del nivel 1 se basa en </w:t>
+      </w:r>
+      <w:r>
+        <w:rPr>
+          <w:rFonts w:asciiTheme="minorHAnsi" w:hAnsiTheme="minorHAnsi" w:cstheme="minorHAnsi"/>
+        </w:rPr>
+        <w:t>esto, dándonos</w:t>
+      </w:r>
+      <w:r>
+        <w:rPr>
+          <w:rFonts w:asciiTheme="minorHAnsi" w:hAnsiTheme="minorHAnsi" w:cstheme="minorHAnsi"/>
+        </w:rPr>
+        <w:t xml:space="preserve"> así un espacio en el cual varios objetos interactúan entre ellos y el mismo ambiente en el que están.</w:t>
+      </w:r>
+    </w:p>
+    <w:p>
+      <w:pPr>
+        <w:rPr>
+          <w:rFonts w:asciiTheme="minorHAnsi" w:hAnsiTheme="minorHAnsi" w:cstheme="minorHAnsi"/>
+        </w:rPr>
+      </w:pPr>
+    </w:p>
+    <w:p>
+      <w:pPr>
+        <w:rPr>
+          <w:rFonts w:asciiTheme="minorHAnsi" w:hAnsiTheme="minorHAnsi" w:cstheme="minorHAnsi"/>
+          <w:b/>
+          <w:bCs/>
+          <w:sz w:val="24"/>
+          <w:szCs w:val="24"/>
+        </w:rPr>
+      </w:pPr>
+      <w:r>
+        <w:rPr>
+          <w:rFonts w:asciiTheme="minorHAnsi" w:hAnsiTheme="minorHAnsi" w:cstheme="minorHAnsi"/>
+          <w:b/>
+          <w:bCs/>
+          <w:sz w:val="24"/>
+          <w:szCs w:val="24"/>
+        </w:rPr>
+        <w:t>Realizar la realimentación de la información</w:t>
+      </w:r>
+    </w:p>
+    <w:p>
+      <w:pPr>
+        <w:rPr>
+          <w:rFonts w:asciiTheme="minorHAnsi" w:hAnsiTheme="minorHAnsi" w:cstheme="minorHAnsi"/>
           <w:sz w:val="30"/>
           <w:szCs w:val="30"/>
         </w:rPr>
@@ -2487,90 +2581,145 @@
     <w:p>
       <w:pPr>
         <w:rPr>
-          <w:sz w:val="30"/>
-          <w:szCs w:val="30"/>
-        </w:rPr>
-      </w:pPr>
-      <w:r>
-        <w:rPr>
-          <w:sz w:val="30"/>
-          <w:szCs w:val="30"/>
-        </w:rPr>
-        <w:t>Creación de las Interacciones entre objetos</w:t>
-      </w:r>
-    </w:p>
-    <w:p>
-      <w:pPr>
-        <w:rPr>
-          <w:sz w:val="30"/>
-          <w:szCs w:val="30"/>
-        </w:rPr>
-      </w:pPr>
-    </w:p>
-    <w:p>
-      <w:r>
-        <w:t xml:space="preserve">Después de poner a todos los objetos en un espacio para que puedan interactuar, se </w:t>
-      </w:r>
-      <w:proofErr w:type="spellStart"/>
-      <w:r>
-        <w:t>tomo</w:t>
-      </w:r>
-      <w:proofErr w:type="spellEnd"/>
-      <w:r>
-        <w:t xml:space="preserve"> cada objeto y se </w:t>
-      </w:r>
-      <w:proofErr w:type="spellStart"/>
-      <w:r>
-        <w:t>trabajo</w:t>
-      </w:r>
-      <w:proofErr w:type="spellEnd"/>
-      <w:r>
-        <w:t xml:space="preserve"> las interacciones que </w:t>
-      </w:r>
-      <w:proofErr w:type="spellStart"/>
-      <w:r>
-        <w:t>tenia</w:t>
-      </w:r>
-      <w:proofErr w:type="spellEnd"/>
-      <w:r>
-        <w:t xml:space="preserve"> este frente a los otros, en mayor parte fue el trabajo en las colisiones con otros objetos porque la interacción del nivel 1 se basa en </w:t>
-      </w:r>
-      <w:proofErr w:type="gramStart"/>
-      <w:r>
-        <w:t>esto ,dándonos</w:t>
-      </w:r>
-      <w:proofErr w:type="gramEnd"/>
-      <w:r>
-        <w:t xml:space="preserve"> así un espacio en el cual varios objetos interactúan entre ellos y el mismo ambiente en el que están.</w:t>
-      </w:r>
-    </w:p>
-    <w:p/>
-    <w:p>
-      <w:pPr>
-        <w:rPr>
-          <w:sz w:val="30"/>
-          <w:szCs w:val="30"/>
-        </w:rPr>
-      </w:pPr>
-      <w:r>
-        <w:rPr>
-          <w:sz w:val="30"/>
-          <w:szCs w:val="30"/>
-        </w:rPr>
-        <w:t>Realizar la realimentación de la información</w:t>
-      </w:r>
-    </w:p>
-    <w:p>
-      <w:pPr>
-        <w:rPr>
-          <w:sz w:val="30"/>
-          <w:szCs w:val="30"/>
-        </w:rPr>
-      </w:pPr>
-    </w:p>
-    <w:p>
-      <w:r>
+          <w:rFonts w:asciiTheme="minorHAnsi" w:hAnsiTheme="minorHAnsi" w:cstheme="minorHAnsi"/>
+        </w:rPr>
+      </w:pPr>
+      <w:r>
+        <w:rPr>
+          <w:rFonts w:asciiTheme="minorHAnsi" w:hAnsiTheme="minorHAnsi" w:cstheme="minorHAnsi"/>
+        </w:rPr>
         <w:t>Después de tener todo listo para que el nivel funcione correctamente ahora tenemos de forma constante la actualización de la información que se presenta en el nivel, esto por aspectos que presenta el nivel para que así funcione de forma correcta sus condiciones de fin y de inicio de nivel para que así se desarrolle una correcta ejecución del programa.</w:t>
+      </w:r>
+    </w:p>
+    <w:p>
+      <w:pPr>
+        <w:rPr>
+          <w:rFonts w:asciiTheme="minorHAnsi" w:hAnsiTheme="minorHAnsi" w:cstheme="minorHAnsi"/>
+          <w:b/>
+          <w:bCs/>
+        </w:rPr>
+      </w:pPr>
+    </w:p>
+    <w:p>
+      <w:pPr>
+        <w:rPr>
+          <w:rFonts w:asciiTheme="minorHAnsi" w:hAnsiTheme="minorHAnsi" w:cstheme="minorHAnsi"/>
+          <w:b/>
+          <w:bCs/>
+        </w:rPr>
+      </w:pPr>
+    </w:p>
+    <w:p>
+      <w:pPr>
+        <w:rPr>
+          <w:rFonts w:asciiTheme="minorHAnsi" w:hAnsiTheme="minorHAnsi" w:cstheme="minorHAnsi"/>
+          <w:b/>
+          <w:bCs/>
+          <w:sz w:val="32"/>
+          <w:szCs w:val="32"/>
+        </w:rPr>
+      </w:pPr>
+      <w:r>
+        <w:rPr>
+          <w:rFonts w:asciiTheme="minorHAnsi" w:hAnsiTheme="minorHAnsi" w:cstheme="minorHAnsi"/>
+          <w:b/>
+          <w:bCs/>
+          <w:sz w:val="32"/>
+          <w:szCs w:val="32"/>
+        </w:rPr>
+        <w:t>Nivel 2</w:t>
+      </w:r>
+    </w:p>
+    <w:p>
+      <w:pPr>
+        <w:rPr>
+          <w:rFonts w:asciiTheme="minorHAnsi" w:hAnsiTheme="minorHAnsi" w:cstheme="minorHAnsi"/>
+          <w:b/>
+          <w:bCs/>
+          <w:sz w:val="24"/>
+          <w:szCs w:val="24"/>
+        </w:rPr>
+      </w:pPr>
+      <w:r>
+        <w:rPr>
+          <w:rFonts w:asciiTheme="minorHAnsi" w:hAnsiTheme="minorHAnsi" w:cstheme="minorHAnsi"/>
+          <w:b/>
+          <w:bCs/>
+          <w:sz w:val="24"/>
+          <w:szCs w:val="24"/>
+        </w:rPr>
+        <w:t>Diagrama de Clases</w:t>
+      </w:r>
+    </w:p>
+    <w:p>
+      <w:pPr>
+        <w:rPr>
+          <w:rFonts w:asciiTheme="minorHAnsi" w:hAnsiTheme="minorHAnsi" w:cstheme="minorHAnsi"/>
+          <w:b/>
+          <w:bCs/>
+          <w:sz w:val="24"/>
+          <w:szCs w:val="24"/>
+        </w:rPr>
+      </w:pPr>
+      <w:r>
+        <w:rPr>
+          <w:rFonts w:asciiTheme="minorHAnsi" w:hAnsiTheme="minorHAnsi" w:cstheme="minorHAnsi"/>
+          <w:b/>
+          <w:bCs/>
+          <w:noProof/>
+          <w:sz w:val="24"/>
+          <w:szCs w:val="24"/>
+          <w14:ligatures w14:val="standardContextual"/>
+        </w:rPr>
+        <w:drawing>
+          <wp:anchor distT="0" distB="0" distL="114300" distR="114300" simplePos="0" relativeHeight="251664896" behindDoc="0" locked="0" layoutInCell="1" allowOverlap="1" wp14:anchorId="5F827F70" wp14:editId="649B74AF">
+            <wp:simplePos x="0" y="0"/>
+            <wp:positionH relativeFrom="margin">
+              <wp:posOffset>-105350</wp:posOffset>
+            </wp:positionH>
+            <wp:positionV relativeFrom="paragraph">
+              <wp:posOffset>114252</wp:posOffset>
+            </wp:positionV>
+            <wp:extent cx="6107502" cy="3225130"/>
+            <wp:effectExtent l="0" t="0" r="7620" b="0"/>
+            <wp:wrapTopAndBottom/>
+            <wp:docPr id="372256187" name="Imagen 1"/>
+            <wp:cNvGraphicFramePr>
+              <a:graphicFrameLocks xmlns:a="http://schemas.openxmlformats.org/drawingml/2006/main" noChangeAspect="1"/>
+            </wp:cNvGraphicFramePr>
+            <a:graphic xmlns:a="http://schemas.openxmlformats.org/drawingml/2006/main">
+              <a:graphicData uri="http://schemas.openxmlformats.org/drawingml/2006/picture">
+                <pic:pic xmlns:pic="http://schemas.openxmlformats.org/drawingml/2006/picture">
+                  <pic:nvPicPr>
+                    <pic:cNvPr id="372256187" name="Imagen 372256187"/>
+                    <pic:cNvPicPr/>
+                  </pic:nvPicPr>
+                  <pic:blipFill>
+                    <a:blip r:embed="rId12"/>
+                    <a:stretch>
+                      <a:fillRect/>
+                    </a:stretch>
+                  </pic:blipFill>
+                  <pic:spPr>
+                    <a:xfrm>
+                      <a:off x="0" y="0"/>
+                      <a:ext cx="6107502" cy="3225130"/>
+                    </a:xfrm>
+                    <a:prstGeom prst="rect">
+                      <a:avLst/>
+                    </a:prstGeom>
+                  </pic:spPr>
+                </pic:pic>
+              </a:graphicData>
+            </a:graphic>
+            <wp14:sizeRelH relativeFrom="margin">
+              <wp14:pctWidth>0</wp14:pctWidth>
+            </wp14:sizeRelH>
+            <wp14:sizeRelV relativeFrom="margin">
+              <wp14:pctHeight>0</wp14:pctHeight>
+            </wp14:sizeRelV>
+          </wp:anchor>
+        </w:drawing>
       </w:r>
     </w:p>
     <w:p>
@@ -2585,27 +2734,10 @@
     <w:p>
       <w:pPr>
         <w:rPr>
-          <w:rFonts w:hAnsi="Calibri Light" w:cs="Calibri Light"/>
           <w:b/>
           <w:bCs/>
         </w:rPr>
       </w:pPr>
-    </w:p>
-    <w:p>
-      <w:pPr>
-        <w:rPr>
-          <w:b/>
-          <w:bCs/>
-        </w:rPr>
-      </w:pPr>
-      <w:r>
-        <w:rPr>
-          <w:rFonts w:hAnsi="Calibri Light" w:cs="Calibri Light"/>
-          <w:b/>
-          <w:bCs/>
-        </w:rPr>
-        <w:t>Nivel 2</w:t>
-      </w:r>
     </w:p>
     <w:sectPr>
       <w:pgSz w:w="12240" w:h="15840"/>
@@ -3513,7 +3645,7 @@
   <w:style w:type="paragraph" w:default="1" w:styleId="Normal">
     <w:name w:val="Normal"/>
     <w:qFormat/>
-    <w:rsid w:val="00B84CDC"/>
+    <w:rsid w:val="00E620F5"/>
     <w:pPr>
       <w:spacing w:after="0" w:line="276" w:lineRule="auto"/>
     </w:pPr>
@@ -3867,4 +3999,16 @@
     </a:ext>
   </a:extLst>
 </a:theme>
+</file>
+
+<file path=customXml/item1.xml><?xml version="1.0" encoding="utf-8"?>
+<b:Sources xmlns:b="http://schemas.openxmlformats.org/officeDocument/2006/bibliography" xmlns="http://schemas.openxmlformats.org/officeDocument/2006/bibliography" SelectedStyle="\APASixthEditionOfficeOnline.xsl" StyleName="APA" Version="6"/>
+</file>
+
+<file path=customXml/itemProps1.xml><?xml version="1.0" encoding="utf-8"?>
+<ds:datastoreItem xmlns:ds="http://schemas.openxmlformats.org/officeDocument/2006/customXml" ds:itemID="{40E8D5A1-B3DD-4DB1-9EF5-699B7533D2E6}">
+  <ds:schemaRefs>
+    <ds:schemaRef ds:uri="http://schemas.openxmlformats.org/officeDocument/2006/bibliography"/>
+  </ds:schemaRefs>
+</ds:datastoreItem>
 </file>
</xml_diff>